<commit_message>
Added a what we learned section to analysis doc
</commit_message>
<xml_diff>
--- a/Program3/Analysis.docx
+++ b/Program3/Analysis.docx
@@ -3,17 +3,56 @@
 <w:document xmlns:wpc="http://schemas.microsoft.com/office/word/2010/wordprocessingCanvas" xmlns:mc="http://schemas.openxmlformats.org/markup-compatibility/2006" xmlns:o="urn:schemas-microsoft-com:office:office" xmlns:r="http://schemas.openxmlformats.org/officeDocument/2006/relationships" xmlns:m="http://schemas.openxmlformats.org/officeDocument/2006/math" xmlns:v="urn:schemas-microsoft-com:vml" xmlns:wp14="http://schemas.microsoft.com/office/word/2010/wordprocessingDrawing" xmlns:wp="http://schemas.openxmlformats.org/drawingml/2006/wordprocessingDrawing" xmlns:w10="urn:schemas-microsoft-com:office:word" xmlns:w="http://schemas.openxmlformats.org/wordprocessingml/2006/main" xmlns:w14="http://schemas.microsoft.com/office/word/2010/wordml" xmlns:wpg="http://schemas.microsoft.com/office/word/2010/wordprocessingGroup" xmlns:wpi="http://schemas.microsoft.com/office/word/2010/wordprocessingInk" xmlns:wne="http://schemas.microsoft.com/office/word/2006/wordml" xmlns:wps="http://schemas.microsoft.com/office/word/2010/wordprocessingShape" mc:Ignorable="w14 wp14">
   <w:body>
     <w:p>
-      <w:pPr>
-        <w:rPr>
-          <w:b/>
+      <w:r>
+        <w:t>Steve Patterson and Ethan Johnson</w:t>
+      </w:r>
+    </w:p>
+    <w:p>
+      <w:r>
+        <w:t>Comp 340</w:t>
+      </w:r>
+    </w:p>
+    <w:p>
+      <w:r>
+        <w:t>Program 3</w:t>
+      </w:r>
+    </w:p>
+    <w:p>
+      <w:r>
+        <w:t>4/30/113</w:t>
+      </w:r>
+    </w:p>
+    <w:p>
+      <w:pPr>
+        <w:rPr>
+          <w:b/>
+          <w:sz w:val="32"/>
+          <w:szCs w:val="32"/>
           <w:u w:val="single"/>
         </w:rPr>
       </w:pPr>
       <w:r>
         <w:rPr>
           <w:b/>
+          <w:sz w:val="32"/>
+          <w:szCs w:val="32"/>
           <w:u w:val="single"/>
         </w:rPr>
+        <w:t>Technical Analysis:</w:t>
+      </w:r>
+    </w:p>
+    <w:p>
+      <w:pPr>
+        <w:rPr>
+          <w:b/>
+          <w:u w:val="single"/>
+        </w:rPr>
+      </w:pPr>
+      <w:r>
+        <w:rPr>
+          <w:b/>
+          <w:u w:val="single"/>
+        </w:rPr>
         <w:t xml:space="preserve">Task1: </w:t>
       </w:r>
     </w:p>
@@ -298,6 +337,7 @@
           <w:b/>
           <w:u w:val="single"/>
         </w:rPr>
+        <w:lastRenderedPageBreak/>
         <w:t>Interesting sidebar</w:t>
       </w:r>
       <w:r>
@@ -409,107 +449,276 @@
           <w:b/>
           <w:u w:val="single"/>
         </w:rPr>
+        <w:t>Task2a:</w:t>
+      </w:r>
+    </w:p>
+    <w:p>
+      <w:pPr>
+        <w:pStyle w:val="ListParagraph"/>
+        <w:numPr>
+          <w:ilvl w:val="0"/>
+          <w:numId w:val="2"/>
+        </w:numPr>
+      </w:pPr>
+      <w:r>
+        <w:t>Print memory before process even starts</w:t>
+      </w:r>
+    </w:p>
+    <w:p>
+      <w:pPr>
+        <w:pStyle w:val="ListParagraph"/>
+        <w:numPr>
+          <w:ilvl w:val="0"/>
+          <w:numId w:val="2"/>
+        </w:numPr>
+      </w:pPr>
+      <w:r>
+        <w:t>Print memory after process starts</w:t>
+      </w:r>
+    </w:p>
+    <w:p>
+      <w:pPr>
+        <w:pStyle w:val="ListParagraph"/>
+        <w:numPr>
+          <w:ilvl w:val="0"/>
+          <w:numId w:val="2"/>
+        </w:numPr>
+      </w:pPr>
+      <w:r>
+        <w:t>Fork a child.</w:t>
+      </w:r>
+    </w:p>
+    <w:p>
+      <w:pPr>
+        <w:pStyle w:val="ListParagraph"/>
+        <w:numPr>
+          <w:ilvl w:val="0"/>
+          <w:numId w:val="2"/>
+        </w:numPr>
+      </w:pPr>
+      <w:r>
+        <w:t>Print memory.</w:t>
+      </w:r>
+    </w:p>
+    <w:p>
+      <w:pPr>
+        <w:pStyle w:val="ListParagraph"/>
+        <w:numPr>
+          <w:ilvl w:val="0"/>
+          <w:numId w:val="2"/>
+        </w:numPr>
+      </w:pPr>
+      <w:r>
+        <w:t>Once child terminates, fork another</w:t>
+      </w:r>
+    </w:p>
+    <w:p>
+      <w:pPr>
+        <w:pStyle w:val="ListParagraph"/>
+        <w:numPr>
+          <w:ilvl w:val="0"/>
+          <w:numId w:val="2"/>
+        </w:numPr>
+      </w:pPr>
+      <w:r>
+        <w:t>Print memory.</w:t>
+      </w:r>
+    </w:p>
+    <w:p>
+      <w:pPr>
+        <w:pStyle w:val="ListParagraph"/>
+        <w:numPr>
+          <w:ilvl w:val="0"/>
+          <w:numId w:val="2"/>
+        </w:numPr>
+      </w:pPr>
+      <w:r>
+        <w:t>Once child terminates, fork another</w:t>
+      </w:r>
+    </w:p>
+    <w:p>
+      <w:pPr>
+        <w:pStyle w:val="ListParagraph"/>
+        <w:numPr>
+          <w:ilvl w:val="0"/>
+          <w:numId w:val="2"/>
+        </w:numPr>
+      </w:pPr>
+      <w:r>
+        <w:t>Print memory.</w:t>
+      </w:r>
+    </w:p>
+    <w:p/>
+    <w:p>
+      <w:pPr>
+        <w:ind w:firstLine="720"/>
+        <w:rPr>
+          <w:b/>
+        </w:rPr>
+      </w:pPr>
+      <w:r>
+        <w:rPr>
+          <w:b/>
+        </w:rPr>
+        <w:t>Results:</w:t>
+      </w:r>
+    </w:p>
+    <w:p>
+      <w:pPr>
+        <w:ind w:left="1440"/>
+      </w:pPr>
+      <w:r>
+        <w:t>The original process takes about 100 kb this time, which makes sense because it is a smaller program.</w:t>
+      </w:r>
+    </w:p>
+    <w:p>
+      <w:pPr>
+        <w:ind w:left="1440" w:firstLine="45"/>
+      </w:pPr>
+      <w:r>
+        <w:t>Each child process takes up the exact same amoun</w:t>
+      </w:r>
+      <w:r>
+        <w:t>t of memory when it is created as the other children.</w:t>
+      </w:r>
+    </w:p>
+    <w:p>
+      <w:pPr>
+        <w:ind w:left="1440"/>
+      </w:pPr>
+      <w:r>
+        <w:t>Since the parent waits for each child to terminate before starting the next one, the free memory printed to the screen for the child is the same. If you want to see how much is used each time, just subtract the free amount printed after the given child process from the original free memory to get the amount used by each child.(Once again, this amount is the same).</w:t>
+      </w:r>
+    </w:p>
+    <w:p/>
+    <w:p>
+      <w:pPr>
+        <w:rPr>
+          <w:b/>
+          <w:u w:val="single"/>
+        </w:rPr>
+      </w:pPr>
+      <w:r>
+        <w:rPr>
+          <w:b/>
+          <w:u w:val="single"/>
+        </w:rPr>
+        <w:t>Task2b:</w:t>
+      </w:r>
+    </w:p>
+    <w:p>
+      <w:pPr>
+        <w:pStyle w:val="ListParagraph"/>
+        <w:numPr>
+          <w:ilvl w:val="0"/>
+          <w:numId w:val="3"/>
+        </w:numPr>
+      </w:pPr>
+      <w:r>
+        <w:t>Print memory before process is started</w:t>
+      </w:r>
+    </w:p>
+    <w:p>
+      <w:pPr>
+        <w:pStyle w:val="ListParagraph"/>
+        <w:numPr>
+          <w:ilvl w:val="0"/>
+          <w:numId w:val="3"/>
+        </w:numPr>
+      </w:pPr>
+      <w:r>
+        <w:t>Print memory after process is started</w:t>
+      </w:r>
+    </w:p>
+    <w:p>
+      <w:pPr>
+        <w:pStyle w:val="ListParagraph"/>
+        <w:numPr>
+          <w:ilvl w:val="0"/>
+          <w:numId w:val="3"/>
+        </w:numPr>
+      </w:pPr>
+      <w:r>
+        <w:t>Fork a child.</w:t>
+      </w:r>
+    </w:p>
+    <w:p>
+      <w:pPr>
+        <w:pStyle w:val="ListParagraph"/>
+        <w:numPr>
+          <w:ilvl w:val="0"/>
+          <w:numId w:val="3"/>
+        </w:numPr>
+      </w:pPr>
+      <w:r>
+        <w:t xml:space="preserve">Use </w:t>
+      </w:r>
+      <w:proofErr w:type="spellStart"/>
+      <w:r>
+        <w:t>execv</w:t>
+      </w:r>
+      <w:proofErr w:type="spellEnd"/>
+      <w:r>
+        <w:t xml:space="preserve"> to start another process (The one made by compiling </w:t>
+      </w:r>
+      <w:proofErr w:type="spellStart"/>
+      <w:r>
+        <w:t>execvTest.c</w:t>
+      </w:r>
+      <w:proofErr w:type="spellEnd"/>
+      <w:r>
+        <w:t>);</w:t>
+      </w:r>
+    </w:p>
+    <w:p>
+      <w:pPr>
+        <w:pStyle w:val="ListParagraph"/>
+        <w:numPr>
+          <w:ilvl w:val="0"/>
+          <w:numId w:val="3"/>
+        </w:numPr>
+      </w:pPr>
+      <w:r>
+        <w:t>In new process, system call to print memory before any allocation is done.</w:t>
+      </w:r>
+    </w:p>
+    <w:p>
+      <w:pPr>
+        <w:pStyle w:val="ListParagraph"/>
+        <w:numPr>
+          <w:ilvl w:val="0"/>
+          <w:numId w:val="3"/>
+        </w:numPr>
+      </w:pPr>
+      <w:r>
         <w:lastRenderedPageBreak/>
-        <w:t>Task2a:</w:t>
-      </w:r>
-    </w:p>
-    <w:p>
-      <w:pPr>
-        <w:pStyle w:val="ListParagraph"/>
-        <w:numPr>
-          <w:ilvl w:val="0"/>
-          <w:numId w:val="2"/>
-        </w:numPr>
-      </w:pPr>
-      <w:r>
-        <w:t>Print memory before process even starts</w:t>
-      </w:r>
-    </w:p>
-    <w:p>
-      <w:pPr>
-        <w:pStyle w:val="ListParagraph"/>
-        <w:numPr>
-          <w:ilvl w:val="0"/>
-          <w:numId w:val="2"/>
-        </w:numPr>
-      </w:pPr>
-      <w:r>
-        <w:t>Print memory after process starts</w:t>
-      </w:r>
-    </w:p>
-    <w:p>
-      <w:pPr>
-        <w:pStyle w:val="ListParagraph"/>
-        <w:numPr>
-          <w:ilvl w:val="0"/>
-          <w:numId w:val="2"/>
-        </w:numPr>
-      </w:pPr>
-      <w:r>
-        <w:t>Fork a child.</w:t>
-      </w:r>
-    </w:p>
-    <w:p>
-      <w:pPr>
-        <w:pStyle w:val="ListParagraph"/>
-        <w:numPr>
-          <w:ilvl w:val="0"/>
-          <w:numId w:val="2"/>
-        </w:numPr>
-      </w:pPr>
-      <w:r>
-        <w:t>Print memory.</w:t>
-      </w:r>
-    </w:p>
-    <w:p>
-      <w:pPr>
-        <w:pStyle w:val="ListParagraph"/>
-        <w:numPr>
-          <w:ilvl w:val="0"/>
-          <w:numId w:val="2"/>
-        </w:numPr>
-      </w:pPr>
-      <w:r>
-        <w:t>Once child terminates, fork another</w:t>
-      </w:r>
-    </w:p>
-    <w:p>
-      <w:pPr>
-        <w:pStyle w:val="ListParagraph"/>
-        <w:numPr>
-          <w:ilvl w:val="0"/>
-          <w:numId w:val="2"/>
-        </w:numPr>
-      </w:pPr>
-      <w:r>
-        <w:t>Print memory.</w:t>
-      </w:r>
-    </w:p>
-    <w:p>
-      <w:pPr>
-        <w:pStyle w:val="ListParagraph"/>
-        <w:numPr>
-          <w:ilvl w:val="0"/>
-          <w:numId w:val="2"/>
-        </w:numPr>
-      </w:pPr>
-      <w:r>
-        <w:t>Once child terminates, fork another</w:t>
-      </w:r>
-    </w:p>
-    <w:p>
-      <w:pPr>
-        <w:pStyle w:val="ListParagraph"/>
-        <w:numPr>
-          <w:ilvl w:val="0"/>
-          <w:numId w:val="2"/>
-        </w:numPr>
-      </w:pPr>
-      <w:r>
-        <w:t>Print memory.</w:t>
-      </w:r>
-    </w:p>
-    <w:p/>
+        <w:t>New process allocates and sets an array</w:t>
+      </w:r>
+    </w:p>
+    <w:p>
+      <w:pPr>
+        <w:pStyle w:val="ListParagraph"/>
+        <w:numPr>
+          <w:ilvl w:val="0"/>
+          <w:numId w:val="3"/>
+        </w:numPr>
+      </w:pPr>
+      <w:r>
+        <w:t>Print memory after allocation</w:t>
+      </w:r>
+    </w:p>
+    <w:p>
+      <w:pPr>
+        <w:pStyle w:val="ListParagraph"/>
+        <w:numPr>
+          <w:ilvl w:val="0"/>
+          <w:numId w:val="3"/>
+        </w:numPr>
+      </w:pPr>
+      <w:r>
+        <w:t>Process terminates, so child terminates. Original process terminates.</w:t>
+      </w:r>
+    </w:p>
     <w:p>
       <w:pPr>
         <w:ind w:firstLine="720"/>
@@ -521,26 +730,34 @@
         <w:rPr>
           <w:b/>
         </w:rPr>
-        <w:t>Results:</w:t>
+        <w:t xml:space="preserve">Results: </w:t>
+      </w:r>
+    </w:p>
+    <w:p>
+      <w:pPr>
+        <w:ind w:left="720" w:firstLine="720"/>
+      </w:pPr>
+      <w:r>
+        <w:t>Program itself takes about 32kb. It is the smallest of all</w:t>
       </w:r>
     </w:p>
     <w:p>
       <w:pPr>
         <w:ind w:left="1440"/>
       </w:pPr>
-      <w:r>
-        <w:t>The original process takes about 100 kb this time, which makes sense because it is a smaller program.</w:t>
-      </w:r>
-    </w:p>
-    <w:p>
-      <w:pPr>
-        <w:ind w:left="1440" w:firstLine="45"/>
-      </w:pPr>
-      <w:r>
-        <w:t>Each child process takes up the exact same amoun</w:t>
-      </w:r>
-      <w:r>
-        <w:t>t of memory when it is created as the other children.</w:t>
+      <w:proofErr w:type="spellStart"/>
+      <w:r>
+        <w:t>e</w:t>
+      </w:r>
+      <w:r>
+        <w:t>xecv</w:t>
+      </w:r>
+      <w:proofErr w:type="spellEnd"/>
+      <w:r>
+        <w:t xml:space="preserve"> call uses up </w:t>
+      </w:r>
+      <w:r>
+        <w:t>no extra memory until the called process actually allocates new memory.</w:t>
       </w:r>
     </w:p>
     <w:p>
@@ -548,71 +765,59 @@
         <w:ind w:left="1440"/>
       </w:pPr>
       <w:r>
-        <w:t>Since the parent waits for each child to terminate before starting the next one, the free memory printed to the screen for the child is the same. If you want to see how much is used each time, just subtract the free amount printed after the given child process from the original free memory to get the amount used by each child.(Once again, this amount is the same).</w:t>
-      </w:r>
-    </w:p>
-    <w:p/>
-    <w:p>
-      <w:pPr>
-        <w:rPr>
-          <w:b/>
+        <w:t>This is different from forking a child process which automatically uses up the same amount of memory as the parent did that called it.</w:t>
+      </w:r>
+    </w:p>
+    <w:p>
+      <w:pPr>
+        <w:ind w:left="1440"/>
+      </w:pPr>
+    </w:p>
+    <w:p>
+      <w:pPr>
+        <w:ind w:left="1440"/>
+      </w:pPr>
+    </w:p>
+    <w:p>
+      <w:pPr>
+        <w:ind w:left="1440"/>
+        <w:rPr>
+          <w:b/>
+          <w:sz w:val="32"/>
+          <w:szCs w:val="32"/>
           <w:u w:val="single"/>
         </w:rPr>
       </w:pPr>
-      <w:r>
-        <w:rPr>
-          <w:b/>
+    </w:p>
+    <w:p>
+      <w:pPr>
+        <w:rPr>
+          <w:b/>
+          <w:sz w:val="32"/>
+          <w:szCs w:val="32"/>
           <w:u w:val="single"/>
         </w:rPr>
-        <w:t>Task2b:</w:t>
-      </w:r>
-    </w:p>
-    <w:p>
-      <w:pPr>
-        <w:pStyle w:val="ListParagraph"/>
-        <w:numPr>
-          <w:ilvl w:val="0"/>
-          <w:numId w:val="3"/>
-        </w:numPr>
-      </w:pPr>
-      <w:r>
-        <w:t>Print memory before process is started</w:t>
-      </w:r>
-    </w:p>
-    <w:p>
-      <w:pPr>
-        <w:pStyle w:val="ListParagraph"/>
-        <w:numPr>
-          <w:ilvl w:val="0"/>
-          <w:numId w:val="3"/>
-        </w:numPr>
-      </w:pPr>
-      <w:r>
-        <w:t>Print memory after process is started</w:t>
-      </w:r>
-    </w:p>
-    <w:p>
-      <w:pPr>
-        <w:pStyle w:val="ListParagraph"/>
-        <w:numPr>
-          <w:ilvl w:val="0"/>
-          <w:numId w:val="3"/>
-        </w:numPr>
-      </w:pPr>
-      <w:r>
-        <w:t>Fork a child.</w:t>
-      </w:r>
-    </w:p>
-    <w:p>
-      <w:pPr>
-        <w:pStyle w:val="ListParagraph"/>
-        <w:numPr>
-          <w:ilvl w:val="0"/>
-          <w:numId w:val="3"/>
-        </w:numPr>
-      </w:pPr>
-      <w:r>
-        <w:t xml:space="preserve">Use </w:t>
+      </w:pPr>
+      <w:r>
+        <w:rPr>
+          <w:b/>
+          <w:sz w:val="32"/>
+          <w:szCs w:val="32"/>
+          <w:u w:val="single"/>
+        </w:rPr>
+        <w:t>What we learned:</w:t>
+      </w:r>
+    </w:p>
+    <w:p>
+      <w:r>
+        <w:tab/>
+        <w:t>Using fork, children processes use up the same amount of memory that the parent process took.</w:t>
+      </w:r>
+    </w:p>
+    <w:p>
+      <w:r>
+        <w:tab/>
+        <w:t xml:space="preserve">Using </w:t>
       </w:r>
       <w:proofErr w:type="spellStart"/>
       <w:r>
@@ -620,120 +825,33 @@
       </w:r>
       <w:proofErr w:type="spellEnd"/>
       <w:r>
-        <w:t xml:space="preserve"> to start another process (The one made by compiling </w:t>
+        <w:t>, the process called does not use up the same amount of memory as the parent.</w:t>
+      </w:r>
+    </w:p>
+    <w:p>
+      <w:r>
+        <w:tab/>
+        <w:t xml:space="preserve">A problem we encountered early on is that </w:t>
       </w:r>
       <w:proofErr w:type="spellStart"/>
       <w:r>
-        <w:t>execvTest.c</w:t>
+        <w:t>malloc</w:t>
       </w:r>
       <w:proofErr w:type="spellEnd"/>
       <w:r>
-        <w:t>);</w:t>
-      </w:r>
-    </w:p>
-    <w:p>
-      <w:pPr>
-        <w:pStyle w:val="ListParagraph"/>
-        <w:numPr>
-          <w:ilvl w:val="0"/>
-          <w:numId w:val="3"/>
-        </w:numPr>
-      </w:pPr>
-      <w:r>
-        <w:t>In new process, system call to print memory before any allocation is done.</w:t>
-      </w:r>
-    </w:p>
-    <w:p>
-      <w:pPr>
-        <w:pStyle w:val="ListParagraph"/>
-        <w:numPr>
-          <w:ilvl w:val="0"/>
-          <w:numId w:val="3"/>
-        </w:numPr>
-      </w:pPr>
-      <w:r>
-        <w:t>New process allocates and sets an array</w:t>
-      </w:r>
-    </w:p>
-    <w:p>
-      <w:pPr>
-        <w:pStyle w:val="ListParagraph"/>
-        <w:numPr>
-          <w:ilvl w:val="0"/>
-          <w:numId w:val="3"/>
-        </w:numPr>
-      </w:pPr>
-      <w:r>
-        <w:t>Print memory after allocation</w:t>
-      </w:r>
-    </w:p>
-    <w:p>
-      <w:pPr>
-        <w:pStyle w:val="ListParagraph"/>
-        <w:numPr>
-          <w:ilvl w:val="0"/>
-          <w:numId w:val="3"/>
-        </w:numPr>
-      </w:pPr>
-      <w:r>
-        <w:t>Process terminates, so child terminates. Original process terminates.</w:t>
-      </w:r>
-    </w:p>
-    <w:p>
-      <w:pPr>
-        <w:ind w:firstLine="720"/>
-        <w:rPr>
-          <w:b/>
-        </w:rPr>
-      </w:pPr>
-      <w:r>
-        <w:rPr>
-          <w:b/>
-        </w:rPr>
-        <w:t xml:space="preserve">Results: </w:t>
-      </w:r>
-    </w:p>
-    <w:p>
-      <w:pPr>
-        <w:ind w:left="720" w:firstLine="720"/>
-      </w:pPr>
-      <w:r>
-        <w:t>Program itself takes about 32kb. It is the smallest of all</w:t>
-      </w:r>
-    </w:p>
-    <w:p>
-      <w:pPr>
-        <w:ind w:left="1440"/>
-      </w:pPr>
+        <w:t xml:space="preserve"> doesn’t actually allocate memory until you do something with it, such as using </w:t>
+      </w:r>
       <w:proofErr w:type="spellStart"/>
-      <w:proofErr w:type="gramStart"/>
-      <w:r>
-        <w:t>e</w:t>
-      </w:r>
-      <w:r>
-        <w:t>xecv</w:t>
+      <w:r>
+        <w:t>memset</w:t>
       </w:r>
       <w:proofErr w:type="spellEnd"/>
-      <w:proofErr w:type="gramEnd"/>
-      <w:r>
-        <w:t xml:space="preserve"> call uses up </w:t>
-      </w:r>
-      <w:r>
-        <w:t>no extra memory until the called process actually allocates new memory.</w:t>
-      </w:r>
-    </w:p>
-    <w:p>
-      <w:pPr>
-        <w:ind w:left="1440"/>
-      </w:pPr>
-      <w:r>
-        <w:lastRenderedPageBreak/>
-        <w:t>This is different from forking a child process which automatically uses up the same amount of memory as the parent did that called it.</w:t>
+      <w:r>
+        <w:t xml:space="preserve"> to set each element to 0, like we did. </w:t>
       </w:r>
       <w:bookmarkStart w:id="0" w:name="_GoBack"/>
       <w:bookmarkEnd w:id="0"/>
     </w:p>
-    <w:p/>
     <w:sectPr>
       <w:pgSz w:w="12240" w:h="15840"/>
       <w:pgMar w:top="1440" w:right="1440" w:bottom="1440" w:left="1440" w:header="720" w:footer="720" w:gutter="0"/>

</xml_diff>

<commit_message>
Final changes to analysis document
</commit_message>
<xml_diff>
--- a/Program3/Analysis.docx
+++ b/Program3/Analysis.docx
@@ -1,6 +1,6 @@
 
 <file path=word/document.xml><?xml version="1.0" encoding="utf-8"?>
-<w:document xmlns:wpc="http://schemas.microsoft.com/office/word/2010/wordprocessingCanvas" xmlns:mc="http://schemas.openxmlformats.org/markup-compatibility/2006" xmlns:o="urn:schemas-microsoft-com:office:office" xmlns:r="http://schemas.openxmlformats.org/officeDocument/2006/relationships" xmlns:m="http://schemas.openxmlformats.org/officeDocument/2006/math" xmlns:v="urn:schemas-microsoft-com:vml" xmlns:wp14="http://schemas.microsoft.com/office/word/2010/wordprocessingDrawing" xmlns:wp="http://schemas.openxmlformats.org/drawingml/2006/wordprocessingDrawing" xmlns:w10="urn:schemas-microsoft-com:office:word" xmlns:w="http://schemas.openxmlformats.org/wordprocessingml/2006/main" xmlns:w14="http://schemas.microsoft.com/office/word/2010/wordml" xmlns:wpg="http://schemas.microsoft.com/office/word/2010/wordprocessingGroup" xmlns:wpi="http://schemas.microsoft.com/office/word/2010/wordprocessingInk" xmlns:wne="http://schemas.microsoft.com/office/word/2006/wordml" xmlns:wps="http://schemas.microsoft.com/office/word/2010/wordprocessingShape" mc:Ignorable="w14 wp14">
+<w:document xmlns:wpc="http://schemas.microsoft.com/office/word/2010/wordprocessingCanvas" xmlns:mc="http://schemas.openxmlformats.org/markup-compatibility/2006" xmlns:o="urn:schemas-microsoft-com:office:office" xmlns:r="http://schemas.openxmlformats.org/officeDocument/2006/relationships" xmlns:m="http://schemas.openxmlformats.org/officeDocument/2006/math" xmlns:v="urn:schemas-microsoft-com:vml" xmlns:wp14="http://schemas.microsoft.com/office/word/2010/wordprocessingDrawing" xmlns:wp="http://schemas.openxmlformats.org/drawingml/2006/wordprocessingDrawing" xmlns:w10="urn:schemas-microsoft-com:office:word" xmlns:w="http://schemas.openxmlformats.org/wordprocessingml/2006/main" xmlns:w14="http://schemas.microsoft.com/office/word/2010/wordml" xmlns:w15="http://schemas.microsoft.com/office/word/2012/wordml" xmlns:wpg="http://schemas.microsoft.com/office/word/2010/wordprocessingGroup" xmlns:wpi="http://schemas.microsoft.com/office/word/2010/wordprocessingInk" xmlns:wne="http://schemas.microsoft.com/office/word/2006/wordml" xmlns:wps="http://schemas.microsoft.com/office/word/2010/wordprocessingShape" mc:Ignorable="w14 w15 wp14">
   <w:body>
     <w:p>
       <w:r>
@@ -19,8 +19,10 @@
     </w:p>
     <w:p>
       <w:r>
-        <w:t>4/30/113</w:t>
-      </w:r>
+        <w:t>4/30/14</w:t>
+      </w:r>
+      <w:bookmarkStart w:id="0" w:name="_GoBack"/>
+      <w:bookmarkEnd w:id="0"/>
     </w:p>
     <w:p>
       <w:pPr>
@@ -651,23 +653,7 @@
         </w:numPr>
       </w:pPr>
       <w:r>
-        <w:t xml:space="preserve">Use </w:t>
-      </w:r>
-      <w:proofErr w:type="spellStart"/>
-      <w:r>
-        <w:t>execv</w:t>
-      </w:r>
-      <w:proofErr w:type="spellEnd"/>
-      <w:r>
-        <w:t xml:space="preserve"> to start another process (The one made by compiling </w:t>
-      </w:r>
-      <w:proofErr w:type="spellStart"/>
-      <w:r>
-        <w:t>execvTest.c</w:t>
-      </w:r>
-      <w:proofErr w:type="spellEnd"/>
-      <w:r>
-        <w:t>);</w:t>
+        <w:t>Use execv to start another process (The one made by compiling execvTest.c);</w:t>
       </w:r>
     </w:p>
     <w:p>
@@ -745,19 +731,17 @@
       <w:pPr>
         <w:ind w:left="1440"/>
       </w:pPr>
-      <w:proofErr w:type="spellStart"/>
       <w:r>
         <w:t>e</w:t>
       </w:r>
       <w:r>
         <w:t>xecv</w:t>
       </w:r>
-      <w:proofErr w:type="spellEnd"/>
-      <w:r>
-        <w:t xml:space="preserve"> call uses up </w:t>
-      </w:r>
-      <w:r>
-        <w:t>no extra memory until the called process actually allocates new memory.</w:t>
+      <w:r>
+        <w:t xml:space="preserve"> call </w:t>
+      </w:r>
+      <w:r>
+        <w:t>takes up a different amount of memory than launching the parent, since the two processes have different image sizes.</w:t>
       </w:r>
     </w:p>
     <w:p>
@@ -765,7 +749,10 @@
         <w:ind w:left="1440"/>
       </w:pPr>
       <w:r>
-        <w:t>This is different from forking a child process which automatically uses up the same amount of memory as the parent did that called it.</w:t>
+        <w:t>This is different from forking a child process which automatically uses up the same amount of memory a</w:t>
+      </w:r>
+      <w:r>
+        <w:t>s the parent did that called it (except as optimized by copy-on-write).</w:t>
       </w:r>
     </w:p>
     <w:p>
@@ -775,12 +762,21 @@
     </w:p>
     <w:p>
       <w:pPr>
-        <w:ind w:left="1440"/>
-      </w:pPr>
-    </w:p>
-    <w:p>
-      <w:pPr>
-        <w:ind w:left="1440"/>
+        <w:rPr>
+          <w:b/>
+          <w:u w:val="single"/>
+        </w:rPr>
+      </w:pPr>
+      <w:r>
+        <w:rPr>
+          <w:b/>
+          <w:u w:val="single"/>
+        </w:rPr>
+        <w:t>Tasks 3 and 4:</w:t>
+      </w:r>
+    </w:p>
+    <w:p>
+      <w:pPr>
         <w:rPr>
           <w:b/>
           <w:sz w:val="32"/>
@@ -788,6 +784,9 @@
           <w:u w:val="single"/>
         </w:rPr>
       </w:pPr>
+      <w:r>
+        <w:t>Tasks 3 and 4 were tested and work correctly: #3 correctly notifies the user when memory usage exceeds the defined threshold, and #4 correctly kills user processes as needed to keep memory usage under the threshold. Both correctly handle the case where memory usage returns below the threshold, then exceeds it again.</w:t>
+      </w:r>
     </w:p>
     <w:p>
       <w:pPr>
@@ -810,47 +809,27 @@
     </w:p>
     <w:p>
       <w:r>
-        <w:tab/>
         <w:t>Using fork, children processes use up the same amount of memory that the parent process took.</w:t>
       </w:r>
-    </w:p>
-    <w:p>
-      <w:r>
-        <w:tab/>
-        <w:t xml:space="preserve">Using </w:t>
-      </w:r>
-      <w:proofErr w:type="spellStart"/>
-      <w:r>
-        <w:t>execv</w:t>
-      </w:r>
-      <w:proofErr w:type="spellEnd"/>
-      <w:r>
-        <w:t>, the process called does not use up the same amount of memory as the parent.</w:t>
-      </w:r>
-    </w:p>
-    <w:p>
-      <w:r>
-        <w:tab/>
-        <w:t xml:space="preserve">A problem we encountered early on is that </w:t>
-      </w:r>
-      <w:proofErr w:type="spellStart"/>
-      <w:r>
-        <w:t>malloc</w:t>
-      </w:r>
-      <w:proofErr w:type="spellEnd"/>
-      <w:r>
-        <w:t xml:space="preserve"> doesn’t actually allocate memory until you do something with it, such as using </w:t>
-      </w:r>
-      <w:proofErr w:type="spellStart"/>
-      <w:r>
-        <w:t>memset</w:t>
-      </w:r>
-      <w:proofErr w:type="spellEnd"/>
-      <w:r>
-        <w:t xml:space="preserve"> to set each element to 0, like we did. </w:t>
-      </w:r>
-      <w:bookmarkStart w:id="0" w:name="_GoBack"/>
-      <w:bookmarkEnd w:id="0"/>
+      <w:r>
+        <w:t xml:space="preserve"> This is likely due to the use of copy-on-write pages.</w:t>
+      </w:r>
+    </w:p>
+    <w:p>
+      <w:r>
+        <w:t>Using execv, the process called does not use up the same amount of memory as the parent.</w:t>
+      </w:r>
+      <w:r>
+        <w:t xml:space="preserve"> This is likewise probably due to the use of copy-on-write pages (or some similar mechanism).</w:t>
+      </w:r>
+    </w:p>
+    <w:p>
+      <w:r>
+        <w:t xml:space="preserve">A problem we encountered early on is that malloc doesn’t actually allocate memory until you do something with it, such as using memset to set each element to 0, </w:t>
+      </w:r>
+      <w:r>
+        <w:t>as we did in our program.</w:t>
+      </w:r>
     </w:p>
     <w:sectPr>
       <w:pgSz w:w="12240" w:h="15840"/>
@@ -863,7 +842,7 @@
 </file>
 
 <file path=word/numbering.xml><?xml version="1.0" encoding="utf-8"?>
-<w:numbering xmlns:wpc="http://schemas.microsoft.com/office/word/2010/wordprocessingCanvas" xmlns:mc="http://schemas.openxmlformats.org/markup-compatibility/2006" xmlns:o="urn:schemas-microsoft-com:office:office" xmlns:r="http://schemas.openxmlformats.org/officeDocument/2006/relationships" xmlns:m="http://schemas.openxmlformats.org/officeDocument/2006/math" xmlns:v="urn:schemas-microsoft-com:vml" xmlns:wp14="http://schemas.microsoft.com/office/word/2010/wordprocessingDrawing" xmlns:wp="http://schemas.openxmlformats.org/drawingml/2006/wordprocessingDrawing" xmlns:w10="urn:schemas-microsoft-com:office:word" xmlns:w="http://schemas.openxmlformats.org/wordprocessingml/2006/main" xmlns:w14="http://schemas.microsoft.com/office/word/2010/wordml" xmlns:wpg="http://schemas.microsoft.com/office/word/2010/wordprocessingGroup" xmlns:wpi="http://schemas.microsoft.com/office/word/2010/wordprocessingInk" xmlns:wne="http://schemas.microsoft.com/office/word/2006/wordml" xmlns:wps="http://schemas.microsoft.com/office/word/2010/wordprocessingShape" mc:Ignorable="w14 wp14">
+<w:numbering xmlns:wpc="http://schemas.microsoft.com/office/word/2010/wordprocessingCanvas" xmlns:mc="http://schemas.openxmlformats.org/markup-compatibility/2006" xmlns:o="urn:schemas-microsoft-com:office:office" xmlns:r="http://schemas.openxmlformats.org/officeDocument/2006/relationships" xmlns:m="http://schemas.openxmlformats.org/officeDocument/2006/math" xmlns:v="urn:schemas-microsoft-com:vml" xmlns:wp14="http://schemas.microsoft.com/office/word/2010/wordprocessingDrawing" xmlns:wp="http://schemas.openxmlformats.org/drawingml/2006/wordprocessingDrawing" xmlns:w10="urn:schemas-microsoft-com:office:word" xmlns:w="http://schemas.openxmlformats.org/wordprocessingml/2006/main" xmlns:w14="http://schemas.microsoft.com/office/word/2010/wordml" xmlns:w15="http://schemas.microsoft.com/office/word/2012/wordml" xmlns:wpg="http://schemas.microsoft.com/office/word/2010/wordprocessingGroup" xmlns:wpi="http://schemas.microsoft.com/office/word/2010/wordprocessingInk" xmlns:wne="http://schemas.microsoft.com/office/word/2006/wordml" xmlns:wps="http://schemas.microsoft.com/office/word/2010/wordprocessingShape" mc:Ignorable="w14 w15 wp14">
   <w:abstractNum w:abstractNumId="0">
     <w:nsid w:val="15290A80"/>
     <w:multiLevelType w:val="hybridMultilevel"/>
@@ -1144,7 +1123,7 @@
 </file>
 
 <file path=word/styles.xml><?xml version="1.0" encoding="utf-8"?>
-<w:styles xmlns:mc="http://schemas.openxmlformats.org/markup-compatibility/2006" xmlns:r="http://schemas.openxmlformats.org/officeDocument/2006/relationships" xmlns:w="http://schemas.openxmlformats.org/wordprocessingml/2006/main" xmlns:w14="http://schemas.microsoft.com/office/word/2010/wordml" mc:Ignorable="w14">
+<w:styles xmlns:mc="http://schemas.openxmlformats.org/markup-compatibility/2006" xmlns:r="http://schemas.openxmlformats.org/officeDocument/2006/relationships" xmlns:w="http://schemas.openxmlformats.org/wordprocessingml/2006/main" xmlns:w14="http://schemas.microsoft.com/office/word/2010/wordml" xmlns:w15="http://schemas.microsoft.com/office/word/2012/wordml" mc:Ignorable="w14 w15">
   <w:docDefaults>
     <w:rPrDefault>
       <w:rPr>
@@ -1160,345 +1139,378 @@
       </w:pPr>
     </w:pPrDefault>
   </w:docDefaults>
-  <w:latentStyles w:defLockedState="0" w:defUIPriority="99" w:defSemiHidden="1" w:defUnhideWhenUsed="1" w:defQFormat="0" w:count="267">
-    <w:lsdException w:name="Normal" w:semiHidden="0" w:uiPriority="0" w:unhideWhenUsed="0" w:qFormat="1"/>
-    <w:lsdException w:name="heading 1" w:semiHidden="0" w:uiPriority="9" w:unhideWhenUsed="0" w:qFormat="1"/>
-    <w:lsdException w:name="heading 2" w:uiPriority="9" w:qFormat="1"/>
-    <w:lsdException w:name="heading 3" w:uiPriority="9" w:qFormat="1"/>
-    <w:lsdException w:name="heading 4" w:uiPriority="9" w:qFormat="1"/>
-    <w:lsdException w:name="heading 5" w:uiPriority="9" w:qFormat="1"/>
-    <w:lsdException w:name="heading 6" w:uiPriority="9" w:qFormat="1"/>
-    <w:lsdException w:name="heading 7" w:uiPriority="9" w:qFormat="1"/>
-    <w:lsdException w:name="heading 8" w:uiPriority="9" w:qFormat="1"/>
-    <w:lsdException w:name="heading 9" w:uiPriority="9" w:qFormat="1"/>
-    <w:lsdException w:name="toc 1" w:uiPriority="39"/>
-    <w:lsdException w:name="toc 2" w:uiPriority="39"/>
-    <w:lsdException w:name="toc 3" w:uiPriority="39"/>
-    <w:lsdException w:name="toc 4" w:uiPriority="39"/>
-    <w:lsdException w:name="toc 5" w:uiPriority="39"/>
-    <w:lsdException w:name="toc 6" w:uiPriority="39"/>
-    <w:lsdException w:name="toc 7" w:uiPriority="39"/>
-    <w:lsdException w:name="toc 8" w:uiPriority="39"/>
-    <w:lsdException w:name="toc 9" w:uiPriority="39"/>
-    <w:lsdException w:name="caption" w:uiPriority="35" w:qFormat="1"/>
-    <w:lsdException w:name="Title" w:semiHidden="0" w:uiPriority="10" w:unhideWhenUsed="0" w:qFormat="1"/>
-    <w:lsdException w:name="Default Paragraph Font" w:uiPriority="1"/>
-    <w:lsdException w:name="Subtitle" w:semiHidden="0" w:uiPriority="11" w:unhideWhenUsed="0" w:qFormat="1"/>
-    <w:lsdException w:name="Strong" w:semiHidden="0" w:uiPriority="22" w:unhideWhenUsed="0" w:qFormat="1"/>
-    <w:lsdException w:name="Emphasis" w:semiHidden="0" w:uiPriority="20" w:unhideWhenUsed="0" w:qFormat="1"/>
-    <w:lsdException w:name="Table Grid" w:semiHidden="0" w:uiPriority="59" w:unhideWhenUsed="0"/>
-    <w:lsdException w:name="Placeholder Text" w:unhideWhenUsed="0"/>
-    <w:lsdException w:name="No Spacing" w:semiHidden="0" w:uiPriority="1" w:unhideWhenUsed="0" w:qFormat="1"/>
-    <w:lsdException w:name="Light Shading" w:semiHidden="0" w:uiPriority="60" w:unhideWhenUsed="0"/>
-    <w:lsdException w:name="Light List" w:semiHidden="0" w:uiPriority="61" w:unhideWhenUsed="0"/>
-    <w:lsdException w:name="Light Grid" w:semiHidden="0" w:uiPriority="62" w:unhideWhenUsed="0"/>
-    <w:lsdException w:name="Medium Shading 1" w:semiHidden="0" w:uiPriority="63" w:unhideWhenUsed="0"/>
-    <w:lsdException w:name="Medium Shading 2" w:semiHidden="0" w:uiPriority="64" w:unhideWhenUsed="0"/>
-    <w:lsdException w:name="Medium List 1" w:semiHidden="0" w:uiPriority="65" w:unhideWhenUsed="0"/>
-    <w:lsdException w:name="Medium List 2" w:semiHidden="0" w:uiPriority="66" w:unhideWhenUsed="0"/>
-    <w:lsdException w:name="Medium Grid 1" w:semiHidden="0" w:uiPriority="67" w:unhideWhenUsed="0"/>
-    <w:lsdException w:name="Medium Grid 2" w:semiHidden="0" w:uiPriority="68" w:unhideWhenUsed="0"/>
-    <w:lsdException w:name="Medium Grid 3" w:semiHidden="0" w:uiPriority="69" w:unhideWhenUsed="0"/>
-    <w:lsdException w:name="Dark List" w:semiHidden="0" w:uiPriority="70" w:unhideWhenUsed="0"/>
-    <w:lsdException w:name="Colorful Shading" w:semiHidden="0" w:uiPriority="71" w:unhideWhenUsed="0"/>
-    <w:lsdException w:name="Colorful List" w:semiHidden="0" w:uiPriority="72" w:unhideWhenUsed="0"/>
-    <w:lsdException w:name="Colorful Grid" w:semiHidden="0" w:uiPriority="73" w:unhideWhenUsed="0"/>
-    <w:lsdException w:name="Light Shading Accent 1" w:semiHidden="0" w:uiPriority="60" w:unhideWhenUsed="0"/>
-    <w:lsdException w:name="Light List Accent 1" w:semiHidden="0" w:uiPriority="61" w:unhideWhenUsed="0"/>
-    <w:lsdException w:name="Light Grid Accent 1" w:semiHidden="0" w:uiPriority="62" w:unhideWhenUsed="0"/>
-    <w:lsdException w:name="Medium Shading 1 Accent 1" w:semiHidden="0" w:uiPriority="63" w:unhideWhenUsed="0"/>
-    <w:lsdException w:name="Medium Shading 2 Accent 1" w:semiHidden="0" w:uiPriority="64" w:unhideWhenUsed="0"/>
-    <w:lsdException w:name="Medium List 1 Accent 1" w:semiHidden="0" w:uiPriority="65" w:unhideWhenUsed="0"/>
-    <w:lsdException w:name="Revision" w:unhideWhenUsed="0"/>
-    <w:lsdException w:name="List Paragraph" w:semiHidden="0" w:uiPriority="34" w:unhideWhenUsed="0" w:qFormat="1"/>
-    <w:lsdException w:name="Quote" w:semiHidden="0" w:uiPriority="29" w:unhideWhenUsed="0" w:qFormat="1"/>
-    <w:lsdException w:name="Intense Quote" w:semiHidden="0" w:uiPriority="30" w:unhideWhenUsed="0" w:qFormat="1"/>
-    <w:lsdException w:name="Medium List 2 Accent 1" w:semiHidden="0" w:uiPriority="66" w:unhideWhenUsed="0"/>
-    <w:lsdException w:name="Medium Grid 1 Accent 1" w:semiHidden="0" w:uiPriority="67" w:unhideWhenUsed="0"/>
-    <w:lsdException w:name="Medium Grid 2 Accent 1" w:semiHidden="0" w:uiPriority="68" w:unhideWhenUsed="0"/>
-    <w:lsdException w:name="Medium Grid 3 Accent 1" w:semiHidden="0" w:uiPriority="69" w:unhideWhenUsed="0"/>
-    <w:lsdException w:name="Dark List Accent 1" w:semiHidden="0" w:uiPriority="70" w:unhideWhenUsed="0"/>
-    <w:lsdException w:name="Colorful Shading Accent 1" w:semiHidden="0" w:uiPriority="71" w:unhideWhenUsed="0"/>
-    <w:lsdException w:name="Colorful List Accent 1" w:semiHidden="0" w:uiPriority="72" w:unhideWhenUsed="0"/>
-    <w:lsdException w:name="Colorful Grid Accent 1" w:semiHidden="0" w:uiPriority="73" w:unhideWhenUsed="0"/>
-    <w:lsdException w:name="Light Shading Accent 2" w:semiHidden="0" w:uiPriority="60" w:unhideWhenUsed="0"/>
-    <w:lsdException w:name="Light List Accent 2" w:semiHidden="0" w:uiPriority="61" w:unhideWhenUsed="0"/>
-    <w:lsdException w:name="Light Grid Accent 2" w:semiHidden="0" w:uiPriority="62" w:unhideWhenUsed="0"/>
-    <w:lsdException w:name="Medium Shading 1 Accent 2" w:semiHidden="0" w:uiPriority="63" w:unhideWhenUsed="0"/>
-    <w:lsdException w:name="Medium Shading 2 Accent 2" w:semiHidden="0" w:uiPriority="64" w:unhideWhenUsed="0"/>
-    <w:lsdException w:name="Medium List 1 Accent 2" w:semiHidden="0" w:uiPriority="65" w:unhideWhenUsed="0"/>
-    <w:lsdException w:name="Medium List 2 Accent 2" w:semiHidden="0" w:uiPriority="66" w:unhideWhenUsed="0"/>
-    <w:lsdException w:name="Medium Grid 1 Accent 2" w:semiHidden="0" w:uiPriority="67" w:unhideWhenUsed="0"/>
-    <w:lsdException w:name="Medium Grid 2 Accent 2" w:semiHidden="0" w:uiPriority="68" w:unhideWhenUsed="0"/>
-    <w:lsdException w:name="Medium Grid 3 Accent 2" w:semiHidden="0" w:uiPriority="69" w:unhideWhenUsed="0"/>
-    <w:lsdException w:name="Dark List Accent 2" w:semiHidden="0" w:uiPriority="70" w:unhideWhenUsed="0"/>
-    <w:lsdException w:name="Colorful Shading Accent 2" w:semiHidden="0" w:uiPriority="71" w:unhideWhenUsed="0"/>
-    <w:lsdException w:name="Colorful List Accent 2" w:semiHidden="0" w:uiPriority="72" w:unhideWhenUsed="0"/>
-    <w:lsdException w:name="Colorful Grid Accent 2" w:semiHidden="0" w:uiPriority="73" w:unhideWhenUsed="0"/>
-    <w:lsdException w:name="Light Shading Accent 3" w:semiHidden="0" w:uiPriority="60" w:unhideWhenUsed="0"/>
-    <w:lsdException w:name="Light List Accent 3" w:semiHidden="0" w:uiPriority="61" w:unhideWhenUsed="0"/>
-    <w:lsdException w:name="Light Grid Accent 3" w:semiHidden="0" w:uiPriority="62" w:unhideWhenUsed="0"/>
-    <w:lsdException w:name="Medium Shading 1 Accent 3" w:semiHidden="0" w:uiPriority="63" w:unhideWhenUsed="0"/>
-    <w:lsdException w:name="Medium Shading 2 Accent 3" w:semiHidden="0" w:uiPriority="64" w:unhideWhenUsed="0"/>
-    <w:lsdException w:name="Medium List 1 Accent 3" w:semiHidden="0" w:uiPriority="65" w:unhideWhenUsed="0"/>
-    <w:lsdException w:name="Medium List 2 Accent 3" w:semiHidden="0" w:uiPriority="66" w:unhideWhenUsed="0"/>
-    <w:lsdException w:name="Medium Grid 1 Accent 3" w:semiHidden="0" w:uiPriority="67" w:unhideWhenUsed="0"/>
-    <w:lsdException w:name="Medium Grid 2 Accent 3" w:semiHidden="0" w:uiPriority="68" w:unhideWhenUsed="0"/>
-    <w:lsdException w:name="Medium Grid 3 Accent 3" w:semiHidden="0" w:uiPriority="69" w:unhideWhenUsed="0"/>
-    <w:lsdException w:name="Dark List Accent 3" w:semiHidden="0" w:uiPriority="70" w:unhideWhenUsed="0"/>
-    <w:lsdException w:name="Colorful Shading Accent 3" w:semiHidden="0" w:uiPriority="71" w:unhideWhenUsed="0"/>
-    <w:lsdException w:name="Colorful List Accent 3" w:semiHidden="0" w:uiPriority="72" w:unhideWhenUsed="0"/>
-    <w:lsdException w:name="Colorful Grid Accent 3" w:semiHidden="0" w:uiPriority="73" w:unhideWhenUsed="0"/>
-    <w:lsdException w:name="Light Shading Accent 4" w:semiHidden="0" w:uiPriority="60" w:unhideWhenUsed="0"/>
-    <w:lsdException w:name="Light List Accent 4" w:semiHidden="0" w:uiPriority="61" w:unhideWhenUsed="0"/>
-    <w:lsdException w:name="Light Grid Accent 4" w:semiHidden="0" w:uiPriority="62" w:unhideWhenUsed="0"/>
-    <w:lsdException w:name="Medium Shading 1 Accent 4" w:semiHidden="0" w:uiPriority="63" w:unhideWhenUsed="0"/>
-    <w:lsdException w:name="Medium Shading 2 Accent 4" w:semiHidden="0" w:uiPriority="64" w:unhideWhenUsed="0"/>
-    <w:lsdException w:name="Medium List 1 Accent 4" w:semiHidden="0" w:uiPriority="65" w:unhideWhenUsed="0"/>
-    <w:lsdException w:name="Medium List 2 Accent 4" w:semiHidden="0" w:uiPriority="66" w:unhideWhenUsed="0"/>
-    <w:lsdException w:name="Medium Grid 1 Accent 4" w:semiHidden="0" w:uiPriority="67" w:unhideWhenUsed="0"/>
-    <w:lsdException w:name="Medium Grid 2 Accent 4" w:semiHidden="0" w:uiPriority="68" w:unhideWhenUsed="0"/>
-    <w:lsdException w:name="Medium Grid 3 Accent 4" w:semiHidden="0" w:uiPriority="69" w:unhideWhenUsed="0"/>
-    <w:lsdException w:name="Dark List Accent 4" w:semiHidden="0" w:uiPriority="70" w:unhideWhenUsed="0"/>
-    <w:lsdException w:name="Colorful Shading Accent 4" w:semiHidden="0" w:uiPriority="71" w:unhideWhenUsed="0"/>
-    <w:lsdException w:name="Colorful List Accent 4" w:semiHidden="0" w:uiPriority="72" w:unhideWhenUsed="0"/>
-    <w:lsdException w:name="Colorful Grid Accent 4" w:semiHidden="0" w:uiPriority="73" w:unhideWhenUsed="0"/>
-    <w:lsdException w:name="Light Shading Accent 5" w:semiHidden="0" w:uiPriority="60" w:unhideWhenUsed="0"/>
-    <w:lsdException w:name="Light List Accent 5" w:semiHidden="0" w:uiPriority="61" w:unhideWhenUsed="0"/>
-    <w:lsdException w:name="Light Grid Accent 5" w:semiHidden="0" w:uiPriority="62" w:unhideWhenUsed="0"/>
-    <w:lsdException w:name="Medium Shading 1 Accent 5" w:semiHidden="0" w:uiPriority="63" w:unhideWhenUsed="0"/>
-    <w:lsdException w:name="Medium Shading 2 Accent 5" w:semiHidden="0" w:uiPriority="64" w:unhideWhenUsed="0"/>
-    <w:lsdException w:name="Medium List 1 Accent 5" w:semiHidden="0" w:uiPriority="65" w:unhideWhenUsed="0"/>
-    <w:lsdException w:name="Medium List 2 Accent 5" w:semiHidden="0" w:uiPriority="66" w:unhideWhenUsed="0"/>
-    <w:lsdException w:name="Medium Grid 1 Accent 5" w:semiHidden="0" w:uiPriority="67" w:unhideWhenUsed="0"/>
-    <w:lsdException w:name="Medium Grid 2 Accent 5" w:semiHidden="0" w:uiPriority="68" w:unhideWhenUsed="0"/>
-    <w:lsdException w:name="Medium Grid 3 Accent 5" w:semiHidden="0" w:uiPriority="69" w:unhideWhenUsed="0"/>
-    <w:lsdException w:name="Dark List Accent 5" w:semiHidden="0" w:uiPriority="70" w:unhideWhenUsed="0"/>
-    <w:lsdException w:name="Colorful Shading Accent 5" w:semiHidden="0" w:uiPriority="71" w:unhideWhenUsed="0"/>
-    <w:lsdException w:name="Colorful List Accent 5" w:semiHidden="0" w:uiPriority="72" w:unhideWhenUsed="0"/>
-    <w:lsdException w:name="Colorful Grid Accent 5" w:semiHidden="0" w:uiPriority="73" w:unhideWhenUsed="0"/>
-    <w:lsdException w:name="Light Shading Accent 6" w:semiHidden="0" w:uiPriority="60" w:unhideWhenUsed="0"/>
-    <w:lsdException w:name="Light List Accent 6" w:semiHidden="0" w:uiPriority="61" w:unhideWhenUsed="0"/>
-    <w:lsdException w:name="Light Grid Accent 6" w:semiHidden="0" w:uiPriority="62" w:unhideWhenUsed="0"/>
-    <w:lsdException w:name="Medium Shading 1 Accent 6" w:semiHidden="0" w:uiPriority="63" w:unhideWhenUsed="0"/>
-    <w:lsdException w:name="Medium Shading 2 Accent 6" w:semiHidden="0" w:uiPriority="64" w:unhideWhenUsed="0"/>
-    <w:lsdException w:name="Medium List 1 Accent 6" w:semiHidden="0" w:uiPriority="65" w:unhideWhenUsed="0"/>
-    <w:lsdException w:name="Medium List 2 Accent 6" w:semiHidden="0" w:uiPriority="66" w:unhideWhenUsed="0"/>
-    <w:lsdException w:name="Medium Grid 1 Accent 6" w:semiHidden="0" w:uiPriority="67" w:unhideWhenUsed="0"/>
-    <w:lsdException w:name="Medium Grid 2 Accent 6" w:semiHidden="0" w:uiPriority="68" w:unhideWhenUsed="0"/>
-    <w:lsdException w:name="Medium Grid 3 Accent 6" w:semiHidden="0" w:uiPriority="69" w:unhideWhenUsed="0"/>
-    <w:lsdException w:name="Dark List Accent 6" w:semiHidden="0" w:uiPriority="70" w:unhideWhenUsed="0"/>
-    <w:lsdException w:name="Colorful Shading Accent 6" w:semiHidden="0" w:uiPriority="71" w:unhideWhenUsed="0"/>
-    <w:lsdException w:name="Colorful List Accent 6" w:semiHidden="0" w:uiPriority="72" w:unhideWhenUsed="0"/>
-    <w:lsdException w:name="Colorful Grid Accent 6" w:semiHidden="0" w:uiPriority="73" w:unhideWhenUsed="0"/>
-    <w:lsdException w:name="Subtle Emphasis" w:semiHidden="0" w:uiPriority="19" w:unhideWhenUsed="0" w:qFormat="1"/>
-    <w:lsdException w:name="Intense Emphasis" w:semiHidden="0" w:uiPriority="21" w:unhideWhenUsed="0" w:qFormat="1"/>
-    <w:lsdException w:name="Subtle Reference" w:semiHidden="0" w:uiPriority="31" w:unhideWhenUsed="0" w:qFormat="1"/>
-    <w:lsdException w:name="Intense Reference" w:semiHidden="0" w:uiPriority="32" w:unhideWhenUsed="0" w:qFormat="1"/>
-    <w:lsdException w:name="Book Title" w:semiHidden="0" w:uiPriority="33" w:unhideWhenUsed="0" w:qFormat="1"/>
-    <w:lsdException w:name="Bibliography" w:uiPriority="37"/>
-    <w:lsdException w:name="TOC Heading" w:uiPriority="39" w:qFormat="1"/>
-  </w:latentStyles>
-  <w:style w:type="paragraph" w:default="1" w:styleId="Normal">
-    <w:name w:val="Normal"/>
-    <w:qFormat/>
-  </w:style>
-  <w:style w:type="character" w:default="1" w:styleId="DefaultParagraphFont">
-    <w:name w:val="Default Paragraph Font"/>
-    <w:uiPriority w:val="1"/>
-    <w:semiHidden/>
-    <w:unhideWhenUsed/>
-  </w:style>
-  <w:style w:type="table" w:default="1" w:styleId="TableNormal">
-    <w:name w:val="Normal Table"/>
-    <w:uiPriority w:val="99"/>
-    <w:semiHidden/>
-    <w:unhideWhenUsed/>
-    <w:tblPr>
-      <w:tblInd w:w="0" w:type="dxa"/>
-      <w:tblCellMar>
-        <w:top w:w="0" w:type="dxa"/>
-        <w:left w:w="108" w:type="dxa"/>
-        <w:bottom w:w="0" w:type="dxa"/>
-        <w:right w:w="108" w:type="dxa"/>
-      </w:tblCellMar>
-    </w:tblPr>
-  </w:style>
-  <w:style w:type="numbering" w:default="1" w:styleId="NoList">
-    <w:name w:val="No List"/>
-    <w:uiPriority w:val="99"/>
-    <w:semiHidden/>
-    <w:unhideWhenUsed/>
-  </w:style>
-  <w:style w:type="paragraph" w:styleId="ListParagraph">
-    <w:name w:val="List Paragraph"/>
-    <w:basedOn w:val="Normal"/>
-    <w:uiPriority w:val="34"/>
-    <w:qFormat/>
-    <w:rsid w:val="00C162D9"/>
-    <w:pPr>
-      <w:ind w:left="720"/>
-      <w:contextualSpacing/>
-    </w:pPr>
-  </w:style>
-</w:styles>
-</file>
-
-<file path=word/stylesWithEffects.xml><?xml version="1.0" encoding="utf-8"?>
-<w:styles xmlns:wpc="http://schemas.microsoft.com/office/word/2010/wordprocessingCanvas" xmlns:mc="http://schemas.openxmlformats.org/markup-compatibility/2006" xmlns:o="urn:schemas-microsoft-com:office:office" xmlns:r="http://schemas.openxmlformats.org/officeDocument/2006/relationships" xmlns:m="http://schemas.openxmlformats.org/officeDocument/2006/math" xmlns:v="urn:schemas-microsoft-com:vml" xmlns:wp14="http://schemas.microsoft.com/office/word/2010/wordprocessingDrawing" xmlns:wp="http://schemas.openxmlformats.org/drawingml/2006/wordprocessingDrawing" xmlns:w10="urn:schemas-microsoft-com:office:word" xmlns:w="http://schemas.openxmlformats.org/wordprocessingml/2006/main" xmlns:w14="http://schemas.microsoft.com/office/word/2010/wordml" xmlns:wpg="http://schemas.microsoft.com/office/word/2010/wordprocessingGroup" xmlns:wpi="http://schemas.microsoft.com/office/word/2010/wordprocessingInk" xmlns:wne="http://schemas.microsoft.com/office/word/2006/wordml" xmlns:wps="http://schemas.microsoft.com/office/word/2010/wordprocessingShape" mc:Ignorable="w14 wp14">
-  <w:docDefaults>
-    <w:rPrDefault>
-      <w:rPr>
-        <w:rFonts w:asciiTheme="minorHAnsi" w:eastAsiaTheme="minorHAnsi" w:hAnsiTheme="minorHAnsi" w:cstheme="minorBidi"/>
-        <w:sz w:val="22"/>
-        <w:szCs w:val="22"/>
-        <w:lang w:val="en-US" w:eastAsia="en-US" w:bidi="ar-SA"/>
-      </w:rPr>
-    </w:rPrDefault>
-    <w:pPrDefault>
-      <w:pPr>
-        <w:spacing w:after="200" w:line="276" w:lineRule="auto"/>
-      </w:pPr>
-    </w:pPrDefault>
-  </w:docDefaults>
-  <w:latentStyles w:defLockedState="0" w:defUIPriority="99" w:defSemiHidden="1" w:defUnhideWhenUsed="1" w:defQFormat="0" w:count="267">
-    <w:lsdException w:name="Normal" w:semiHidden="0" w:uiPriority="0" w:unhideWhenUsed="0" w:qFormat="1"/>
-    <w:lsdException w:name="heading 1" w:semiHidden="0" w:uiPriority="9" w:unhideWhenUsed="0" w:qFormat="1"/>
-    <w:lsdException w:name="heading 2" w:uiPriority="9" w:qFormat="1"/>
-    <w:lsdException w:name="heading 3" w:uiPriority="9" w:qFormat="1"/>
-    <w:lsdException w:name="heading 4" w:uiPriority="9" w:qFormat="1"/>
-    <w:lsdException w:name="heading 5" w:uiPriority="9" w:qFormat="1"/>
-    <w:lsdException w:name="heading 6" w:uiPriority="9" w:qFormat="1"/>
-    <w:lsdException w:name="heading 7" w:uiPriority="9" w:qFormat="1"/>
-    <w:lsdException w:name="heading 8" w:uiPriority="9" w:qFormat="1"/>
-    <w:lsdException w:name="heading 9" w:uiPriority="9" w:qFormat="1"/>
-    <w:lsdException w:name="toc 1" w:uiPriority="39"/>
-    <w:lsdException w:name="toc 2" w:uiPriority="39"/>
-    <w:lsdException w:name="toc 3" w:uiPriority="39"/>
-    <w:lsdException w:name="toc 4" w:uiPriority="39"/>
-    <w:lsdException w:name="toc 5" w:uiPriority="39"/>
-    <w:lsdException w:name="toc 6" w:uiPriority="39"/>
-    <w:lsdException w:name="toc 7" w:uiPriority="39"/>
-    <w:lsdException w:name="toc 8" w:uiPriority="39"/>
-    <w:lsdException w:name="toc 9" w:uiPriority="39"/>
-    <w:lsdException w:name="caption" w:uiPriority="35" w:qFormat="1"/>
-    <w:lsdException w:name="Title" w:semiHidden="0" w:uiPriority="10" w:unhideWhenUsed="0" w:qFormat="1"/>
-    <w:lsdException w:name="Default Paragraph Font" w:uiPriority="1"/>
-    <w:lsdException w:name="Subtitle" w:semiHidden="0" w:uiPriority="11" w:unhideWhenUsed="0" w:qFormat="1"/>
-    <w:lsdException w:name="Strong" w:semiHidden="0" w:uiPriority="22" w:unhideWhenUsed="0" w:qFormat="1"/>
-    <w:lsdException w:name="Emphasis" w:semiHidden="0" w:uiPriority="20" w:unhideWhenUsed="0" w:qFormat="1"/>
-    <w:lsdException w:name="Table Grid" w:semiHidden="0" w:uiPriority="59" w:unhideWhenUsed="0"/>
-    <w:lsdException w:name="Placeholder Text" w:unhideWhenUsed="0"/>
-    <w:lsdException w:name="No Spacing" w:semiHidden="0" w:uiPriority="1" w:unhideWhenUsed="0" w:qFormat="1"/>
-    <w:lsdException w:name="Light Shading" w:semiHidden="0" w:uiPriority="60" w:unhideWhenUsed="0"/>
-    <w:lsdException w:name="Light List" w:semiHidden="0" w:uiPriority="61" w:unhideWhenUsed="0"/>
-    <w:lsdException w:name="Light Grid" w:semiHidden="0" w:uiPriority="62" w:unhideWhenUsed="0"/>
-    <w:lsdException w:name="Medium Shading 1" w:semiHidden="0" w:uiPriority="63" w:unhideWhenUsed="0"/>
-    <w:lsdException w:name="Medium Shading 2" w:semiHidden="0" w:uiPriority="64" w:unhideWhenUsed="0"/>
-    <w:lsdException w:name="Medium List 1" w:semiHidden="0" w:uiPriority="65" w:unhideWhenUsed="0"/>
-    <w:lsdException w:name="Medium List 2" w:semiHidden="0" w:uiPriority="66" w:unhideWhenUsed="0"/>
-    <w:lsdException w:name="Medium Grid 1" w:semiHidden="0" w:uiPriority="67" w:unhideWhenUsed="0"/>
-    <w:lsdException w:name="Medium Grid 2" w:semiHidden="0" w:uiPriority="68" w:unhideWhenUsed="0"/>
-    <w:lsdException w:name="Medium Grid 3" w:semiHidden="0" w:uiPriority="69" w:unhideWhenUsed="0"/>
-    <w:lsdException w:name="Dark List" w:semiHidden="0" w:uiPriority="70" w:unhideWhenUsed="0"/>
-    <w:lsdException w:name="Colorful Shading" w:semiHidden="0" w:uiPriority="71" w:unhideWhenUsed="0"/>
-    <w:lsdException w:name="Colorful List" w:semiHidden="0" w:uiPriority="72" w:unhideWhenUsed="0"/>
-    <w:lsdException w:name="Colorful Grid" w:semiHidden="0" w:uiPriority="73" w:unhideWhenUsed="0"/>
-    <w:lsdException w:name="Light Shading Accent 1" w:semiHidden="0" w:uiPriority="60" w:unhideWhenUsed="0"/>
-    <w:lsdException w:name="Light List Accent 1" w:semiHidden="0" w:uiPriority="61" w:unhideWhenUsed="0"/>
-    <w:lsdException w:name="Light Grid Accent 1" w:semiHidden="0" w:uiPriority="62" w:unhideWhenUsed="0"/>
-    <w:lsdException w:name="Medium Shading 1 Accent 1" w:semiHidden="0" w:uiPriority="63" w:unhideWhenUsed="0"/>
-    <w:lsdException w:name="Medium Shading 2 Accent 1" w:semiHidden="0" w:uiPriority="64" w:unhideWhenUsed="0"/>
-    <w:lsdException w:name="Medium List 1 Accent 1" w:semiHidden="0" w:uiPriority="65" w:unhideWhenUsed="0"/>
-    <w:lsdException w:name="Revision" w:unhideWhenUsed="0"/>
-    <w:lsdException w:name="List Paragraph" w:semiHidden="0" w:uiPriority="34" w:unhideWhenUsed="0" w:qFormat="1"/>
-    <w:lsdException w:name="Quote" w:semiHidden="0" w:uiPriority="29" w:unhideWhenUsed="0" w:qFormat="1"/>
-    <w:lsdException w:name="Intense Quote" w:semiHidden="0" w:uiPriority="30" w:unhideWhenUsed="0" w:qFormat="1"/>
-    <w:lsdException w:name="Medium List 2 Accent 1" w:semiHidden="0" w:uiPriority="66" w:unhideWhenUsed="0"/>
-    <w:lsdException w:name="Medium Grid 1 Accent 1" w:semiHidden="0" w:uiPriority="67" w:unhideWhenUsed="0"/>
-    <w:lsdException w:name="Medium Grid 2 Accent 1" w:semiHidden="0" w:uiPriority="68" w:unhideWhenUsed="0"/>
-    <w:lsdException w:name="Medium Grid 3 Accent 1" w:semiHidden="0" w:uiPriority="69" w:unhideWhenUsed="0"/>
-    <w:lsdException w:name="Dark List Accent 1" w:semiHidden="0" w:uiPriority="70" w:unhideWhenUsed="0"/>
-    <w:lsdException w:name="Colorful Shading Accent 1" w:semiHidden="0" w:uiPriority="71" w:unhideWhenUsed="0"/>
-    <w:lsdException w:name="Colorful List Accent 1" w:semiHidden="0" w:uiPriority="72" w:unhideWhenUsed="0"/>
-    <w:lsdException w:name="Colorful Grid Accent 1" w:semiHidden="0" w:uiPriority="73" w:unhideWhenUsed="0"/>
-    <w:lsdException w:name="Light Shading Accent 2" w:semiHidden="0" w:uiPriority="60" w:unhideWhenUsed="0"/>
-    <w:lsdException w:name="Light List Accent 2" w:semiHidden="0" w:uiPriority="61" w:unhideWhenUsed="0"/>
-    <w:lsdException w:name="Light Grid Accent 2" w:semiHidden="0" w:uiPriority="62" w:unhideWhenUsed="0"/>
-    <w:lsdException w:name="Medium Shading 1 Accent 2" w:semiHidden="0" w:uiPriority="63" w:unhideWhenUsed="0"/>
-    <w:lsdException w:name="Medium Shading 2 Accent 2" w:semiHidden="0" w:uiPriority="64" w:unhideWhenUsed="0"/>
-    <w:lsdException w:name="Medium List 1 Accent 2" w:semiHidden="0" w:uiPriority="65" w:unhideWhenUsed="0"/>
-    <w:lsdException w:name="Medium List 2 Accent 2" w:semiHidden="0" w:uiPriority="66" w:unhideWhenUsed="0"/>
-    <w:lsdException w:name="Medium Grid 1 Accent 2" w:semiHidden="0" w:uiPriority="67" w:unhideWhenUsed="0"/>
-    <w:lsdException w:name="Medium Grid 2 Accent 2" w:semiHidden="0" w:uiPriority="68" w:unhideWhenUsed="0"/>
-    <w:lsdException w:name="Medium Grid 3 Accent 2" w:semiHidden="0" w:uiPriority="69" w:unhideWhenUsed="0"/>
-    <w:lsdException w:name="Dark List Accent 2" w:semiHidden="0" w:uiPriority="70" w:unhideWhenUsed="0"/>
-    <w:lsdException w:name="Colorful Shading Accent 2" w:semiHidden="0" w:uiPriority="71" w:unhideWhenUsed="0"/>
-    <w:lsdException w:name="Colorful List Accent 2" w:semiHidden="0" w:uiPriority="72" w:unhideWhenUsed="0"/>
-    <w:lsdException w:name="Colorful Grid Accent 2" w:semiHidden="0" w:uiPriority="73" w:unhideWhenUsed="0"/>
-    <w:lsdException w:name="Light Shading Accent 3" w:semiHidden="0" w:uiPriority="60" w:unhideWhenUsed="0"/>
-    <w:lsdException w:name="Light List Accent 3" w:semiHidden="0" w:uiPriority="61" w:unhideWhenUsed="0"/>
-    <w:lsdException w:name="Light Grid Accent 3" w:semiHidden="0" w:uiPriority="62" w:unhideWhenUsed="0"/>
-    <w:lsdException w:name="Medium Shading 1 Accent 3" w:semiHidden="0" w:uiPriority="63" w:unhideWhenUsed="0"/>
-    <w:lsdException w:name="Medium Shading 2 Accent 3" w:semiHidden="0" w:uiPriority="64" w:unhideWhenUsed="0"/>
-    <w:lsdException w:name="Medium List 1 Accent 3" w:semiHidden="0" w:uiPriority="65" w:unhideWhenUsed="0"/>
-    <w:lsdException w:name="Medium List 2 Accent 3" w:semiHidden="0" w:uiPriority="66" w:unhideWhenUsed="0"/>
-    <w:lsdException w:name="Medium Grid 1 Accent 3" w:semiHidden="0" w:uiPriority="67" w:unhideWhenUsed="0"/>
-    <w:lsdException w:name="Medium Grid 2 Accent 3" w:semiHidden="0" w:uiPriority="68" w:unhideWhenUsed="0"/>
-    <w:lsdException w:name="Medium Grid 3 Accent 3" w:semiHidden="0" w:uiPriority="69" w:unhideWhenUsed="0"/>
-    <w:lsdException w:name="Dark List Accent 3" w:semiHidden="0" w:uiPriority="70" w:unhideWhenUsed="0"/>
-    <w:lsdException w:name="Colorful Shading Accent 3" w:semiHidden="0" w:uiPriority="71" w:unhideWhenUsed="0"/>
-    <w:lsdException w:name="Colorful List Accent 3" w:semiHidden="0" w:uiPriority="72" w:unhideWhenUsed="0"/>
-    <w:lsdException w:name="Colorful Grid Accent 3" w:semiHidden="0" w:uiPriority="73" w:unhideWhenUsed="0"/>
-    <w:lsdException w:name="Light Shading Accent 4" w:semiHidden="0" w:uiPriority="60" w:unhideWhenUsed="0"/>
-    <w:lsdException w:name="Light List Accent 4" w:semiHidden="0" w:uiPriority="61" w:unhideWhenUsed="0"/>
-    <w:lsdException w:name="Light Grid Accent 4" w:semiHidden="0" w:uiPriority="62" w:unhideWhenUsed="0"/>
-    <w:lsdException w:name="Medium Shading 1 Accent 4" w:semiHidden="0" w:uiPriority="63" w:unhideWhenUsed="0"/>
-    <w:lsdException w:name="Medium Shading 2 Accent 4" w:semiHidden="0" w:uiPriority="64" w:unhideWhenUsed="0"/>
-    <w:lsdException w:name="Medium List 1 Accent 4" w:semiHidden="0" w:uiPriority="65" w:unhideWhenUsed="0"/>
-    <w:lsdException w:name="Medium List 2 Accent 4" w:semiHidden="0" w:uiPriority="66" w:unhideWhenUsed="0"/>
-    <w:lsdException w:name="Medium Grid 1 Accent 4" w:semiHidden="0" w:uiPriority="67" w:unhideWhenUsed="0"/>
-    <w:lsdException w:name="Medium Grid 2 Accent 4" w:semiHidden="0" w:uiPriority="68" w:unhideWhenUsed="0"/>
-    <w:lsdException w:name="Medium Grid 3 Accent 4" w:semiHidden="0" w:uiPriority="69" w:unhideWhenUsed="0"/>
-    <w:lsdException w:name="Dark List Accent 4" w:semiHidden="0" w:uiPriority="70" w:unhideWhenUsed="0"/>
-    <w:lsdException w:name="Colorful Shading Accent 4" w:semiHidden="0" w:uiPriority="71" w:unhideWhenUsed="0"/>
-    <w:lsdException w:name="Colorful List Accent 4" w:semiHidden="0" w:uiPriority="72" w:unhideWhenUsed="0"/>
-    <w:lsdException w:name="Colorful Grid Accent 4" w:semiHidden="0" w:uiPriority="73" w:unhideWhenUsed="0"/>
-    <w:lsdException w:name="Light Shading Accent 5" w:semiHidden="0" w:uiPriority="60" w:unhideWhenUsed="0"/>
-    <w:lsdException w:name="Light List Accent 5" w:semiHidden="0" w:uiPriority="61" w:unhideWhenUsed="0"/>
-    <w:lsdException w:name="Light Grid Accent 5" w:semiHidden="0" w:uiPriority="62" w:unhideWhenUsed="0"/>
-    <w:lsdException w:name="Medium Shading 1 Accent 5" w:semiHidden="0" w:uiPriority="63" w:unhideWhenUsed="0"/>
-    <w:lsdException w:name="Medium Shading 2 Accent 5" w:semiHidden="0" w:uiPriority="64" w:unhideWhenUsed="0"/>
-    <w:lsdException w:name="Medium List 1 Accent 5" w:semiHidden="0" w:uiPriority="65" w:unhideWhenUsed="0"/>
-    <w:lsdException w:name="Medium List 2 Accent 5" w:semiHidden="0" w:uiPriority="66" w:unhideWhenUsed="0"/>
-    <w:lsdException w:name="Medium Grid 1 Accent 5" w:semiHidden="0" w:uiPriority="67" w:unhideWhenUsed="0"/>
-    <w:lsdException w:name="Medium Grid 2 Accent 5" w:semiHidden="0" w:uiPriority="68" w:unhideWhenUsed="0"/>
-    <w:lsdException w:name="Medium Grid 3 Accent 5" w:semiHidden="0" w:uiPriority="69" w:unhideWhenUsed="0"/>
-    <w:lsdException w:name="Dark List Accent 5" w:semiHidden="0" w:uiPriority="70" w:unhideWhenUsed="0"/>
-    <w:lsdException w:name="Colorful Shading Accent 5" w:semiHidden="0" w:uiPriority="71" w:unhideWhenUsed="0"/>
-    <w:lsdException w:name="Colorful List Accent 5" w:semiHidden="0" w:uiPriority="72" w:unhideWhenUsed="0"/>
-    <w:lsdException w:name="Colorful Grid Accent 5" w:semiHidden="0" w:uiPriority="73" w:unhideWhenUsed="0"/>
-    <w:lsdException w:name="Light Shading Accent 6" w:semiHidden="0" w:uiPriority="60" w:unhideWhenUsed="0"/>
-    <w:lsdException w:name="Light List Accent 6" w:semiHidden="0" w:uiPriority="61" w:unhideWhenUsed="0"/>
-    <w:lsdException w:name="Light Grid Accent 6" w:semiHidden="0" w:uiPriority="62" w:unhideWhenUsed="0"/>
-    <w:lsdException w:name="Medium Shading 1 Accent 6" w:semiHidden="0" w:uiPriority="63" w:unhideWhenUsed="0"/>
-    <w:lsdException w:name="Medium Shading 2 Accent 6" w:semiHidden="0" w:uiPriority="64" w:unhideWhenUsed="0"/>
-    <w:lsdException w:name="Medium List 1 Accent 6" w:semiHidden="0" w:uiPriority="65" w:unhideWhenUsed="0"/>
-    <w:lsdException w:name="Medium List 2 Accent 6" w:semiHidden="0" w:uiPriority="66" w:unhideWhenUsed="0"/>
-    <w:lsdException w:name="Medium Grid 1 Accent 6" w:semiHidden="0" w:uiPriority="67" w:unhideWhenUsed="0"/>
-    <w:lsdException w:name="Medium Grid 2 Accent 6" w:semiHidden="0" w:uiPriority="68" w:unhideWhenUsed="0"/>
-    <w:lsdException w:name="Medium Grid 3 Accent 6" w:semiHidden="0" w:uiPriority="69" w:unhideWhenUsed="0"/>
-    <w:lsdException w:name="Dark List Accent 6" w:semiHidden="0" w:uiPriority="70" w:unhideWhenUsed="0"/>
-    <w:lsdException w:name="Colorful Shading Accent 6" w:semiHidden="0" w:uiPriority="71" w:unhideWhenUsed="0"/>
-    <w:lsdException w:name="Colorful List Accent 6" w:semiHidden="0" w:uiPriority="72" w:unhideWhenUsed="0"/>
-    <w:lsdException w:name="Colorful Grid Accent 6" w:semiHidden="0" w:uiPriority="73" w:unhideWhenUsed="0"/>
-    <w:lsdException w:name="Subtle Emphasis" w:semiHidden="0" w:uiPriority="19" w:unhideWhenUsed="0" w:qFormat="1"/>
-    <w:lsdException w:name="Intense Emphasis" w:semiHidden="0" w:uiPriority="21" w:unhideWhenUsed="0" w:qFormat="1"/>
-    <w:lsdException w:name="Subtle Reference" w:semiHidden="0" w:uiPriority="31" w:unhideWhenUsed="0" w:qFormat="1"/>
-    <w:lsdException w:name="Intense Reference" w:semiHidden="0" w:uiPriority="32" w:unhideWhenUsed="0" w:qFormat="1"/>
-    <w:lsdException w:name="Book Title" w:semiHidden="0" w:uiPriority="33" w:unhideWhenUsed="0" w:qFormat="1"/>
-    <w:lsdException w:name="Bibliography" w:uiPriority="37"/>
-    <w:lsdException w:name="TOC Heading" w:uiPriority="39" w:qFormat="1"/>
+  <w:latentStyles w:defLockedState="0" w:defUIPriority="99" w:defSemiHidden="0" w:defUnhideWhenUsed="0" w:defQFormat="0" w:count="371">
+    <w:lsdException w:name="Normal" w:uiPriority="0" w:qFormat="1"/>
+    <w:lsdException w:name="heading 1" w:uiPriority="9" w:qFormat="1"/>
+    <w:lsdException w:name="heading 2" w:semiHidden="1" w:uiPriority="9" w:unhideWhenUsed="1" w:qFormat="1"/>
+    <w:lsdException w:name="heading 3" w:semiHidden="1" w:uiPriority="9" w:unhideWhenUsed="1" w:qFormat="1"/>
+    <w:lsdException w:name="heading 4" w:semiHidden="1" w:uiPriority="9" w:unhideWhenUsed="1" w:qFormat="1"/>
+    <w:lsdException w:name="heading 5" w:semiHidden="1" w:uiPriority="9" w:unhideWhenUsed="1" w:qFormat="1"/>
+    <w:lsdException w:name="heading 6" w:semiHidden="1" w:uiPriority="9" w:unhideWhenUsed="1" w:qFormat="1"/>
+    <w:lsdException w:name="heading 7" w:semiHidden="1" w:uiPriority="9" w:unhideWhenUsed="1" w:qFormat="1"/>
+    <w:lsdException w:name="heading 8" w:semiHidden="1" w:uiPriority="9" w:unhideWhenUsed="1" w:qFormat="1"/>
+    <w:lsdException w:name="heading 9" w:semiHidden="1" w:uiPriority="9" w:unhideWhenUsed="1" w:qFormat="1"/>
+    <w:lsdException w:name="index 1" w:semiHidden="1" w:unhideWhenUsed="1"/>
+    <w:lsdException w:name="index 2" w:semiHidden="1" w:unhideWhenUsed="1"/>
+    <w:lsdException w:name="index 3" w:semiHidden="1" w:unhideWhenUsed="1"/>
+    <w:lsdException w:name="index 4" w:semiHidden="1" w:unhideWhenUsed="1"/>
+    <w:lsdException w:name="index 5" w:semiHidden="1" w:unhideWhenUsed="1"/>
+    <w:lsdException w:name="index 6" w:semiHidden="1" w:unhideWhenUsed="1"/>
+    <w:lsdException w:name="index 7" w:semiHidden="1" w:unhideWhenUsed="1"/>
+    <w:lsdException w:name="index 8" w:semiHidden="1" w:unhideWhenUsed="1"/>
+    <w:lsdException w:name="index 9" w:semiHidden="1" w:unhideWhenUsed="1"/>
+    <w:lsdException w:name="toc 1" w:semiHidden="1" w:uiPriority="39" w:unhideWhenUsed="1"/>
+    <w:lsdException w:name="toc 2" w:semiHidden="1" w:uiPriority="39" w:unhideWhenUsed="1"/>
+    <w:lsdException w:name="toc 3" w:semiHidden="1" w:uiPriority="39" w:unhideWhenUsed="1"/>
+    <w:lsdException w:name="toc 4" w:semiHidden="1" w:uiPriority="39" w:unhideWhenUsed="1"/>
+    <w:lsdException w:name="toc 5" w:semiHidden="1" w:uiPriority="39" w:unhideWhenUsed="1"/>
+    <w:lsdException w:name="toc 6" w:semiHidden="1" w:uiPriority="39" w:unhideWhenUsed="1"/>
+    <w:lsdException w:name="toc 7" w:semiHidden="1" w:uiPriority="39" w:unhideWhenUsed="1"/>
+    <w:lsdException w:name="toc 8" w:semiHidden="1" w:uiPriority="39" w:unhideWhenUsed="1"/>
+    <w:lsdException w:name="toc 9" w:semiHidden="1" w:uiPriority="39" w:unhideWhenUsed="1"/>
+    <w:lsdException w:name="Normal Indent" w:semiHidden="1" w:unhideWhenUsed="1"/>
+    <w:lsdException w:name="footnote text" w:semiHidden="1" w:unhideWhenUsed="1"/>
+    <w:lsdException w:name="annotation text" w:semiHidden="1" w:unhideWhenUsed="1"/>
+    <w:lsdException w:name="header" w:semiHidden="1" w:unhideWhenUsed="1"/>
+    <w:lsdException w:name="footer" w:semiHidden="1" w:unhideWhenUsed="1"/>
+    <w:lsdException w:name="index heading" w:semiHidden="1" w:unhideWhenUsed="1"/>
+    <w:lsdException w:name="caption" w:semiHidden="1" w:uiPriority="35" w:unhideWhenUsed="1" w:qFormat="1"/>
+    <w:lsdException w:name="table of figures" w:semiHidden="1" w:unhideWhenUsed="1"/>
+    <w:lsdException w:name="envelope address" w:semiHidden="1" w:unhideWhenUsed="1"/>
+    <w:lsdException w:name="envelope return" w:semiHidden="1" w:unhideWhenUsed="1"/>
+    <w:lsdException w:name="footnote reference" w:semiHidden="1" w:unhideWhenUsed="1"/>
+    <w:lsdException w:name="annotation reference" w:semiHidden="1" w:unhideWhenUsed="1"/>
+    <w:lsdException w:name="line number" w:semiHidden="1" w:unhideWhenUsed="1"/>
+    <w:lsdException w:name="page number" w:semiHidden="1" w:unhideWhenUsed="1"/>
+    <w:lsdException w:name="endnote reference" w:semiHidden="1" w:unhideWhenUsed="1"/>
+    <w:lsdException w:name="endnote text" w:semiHidden="1" w:unhideWhenUsed="1"/>
+    <w:lsdException w:name="table of authorities" w:semiHidden="1" w:unhideWhenUsed="1"/>
+    <w:lsdException w:name="macro" w:semiHidden="1" w:unhideWhenUsed="1"/>
+    <w:lsdException w:name="toa heading" w:semiHidden="1" w:unhideWhenUsed="1"/>
+    <w:lsdException w:name="List" w:semiHidden="1" w:unhideWhenUsed="1"/>
+    <w:lsdException w:name="List Bullet" w:semiHidden="1" w:unhideWhenUsed="1"/>
+    <w:lsdException w:name="List Number" w:semiHidden="1" w:unhideWhenUsed="1"/>
+    <w:lsdException w:name="List 2" w:semiHidden="1" w:unhideWhenUsed="1"/>
+    <w:lsdException w:name="List 3" w:semiHidden="1" w:unhideWhenUsed="1"/>
+    <w:lsdException w:name="List 4" w:semiHidden="1" w:unhideWhenUsed="1"/>
+    <w:lsdException w:name="List 5" w:semiHidden="1" w:unhideWhenUsed="1"/>
+    <w:lsdException w:name="List Bullet 2" w:semiHidden="1" w:unhideWhenUsed="1"/>
+    <w:lsdException w:name="List Bullet 3" w:semiHidden="1" w:unhideWhenUsed="1"/>
+    <w:lsdException w:name="List Bullet 4" w:semiHidden="1" w:unhideWhenUsed="1"/>
+    <w:lsdException w:name="List Bullet 5" w:semiHidden="1" w:unhideWhenUsed="1"/>
+    <w:lsdException w:name="List Number 2" w:semiHidden="1" w:unhideWhenUsed="1"/>
+    <w:lsdException w:name="List Number 3" w:semiHidden="1" w:unhideWhenUsed="1"/>
+    <w:lsdException w:name="List Number 4" w:semiHidden="1" w:unhideWhenUsed="1"/>
+    <w:lsdException w:name="List Number 5" w:semiHidden="1" w:unhideWhenUsed="1"/>
+    <w:lsdException w:name="Title" w:uiPriority="10" w:qFormat="1"/>
+    <w:lsdException w:name="Closing" w:semiHidden="1" w:unhideWhenUsed="1"/>
+    <w:lsdException w:name="Signature" w:semiHidden="1" w:unhideWhenUsed="1"/>
+    <w:lsdException w:name="Default Paragraph Font" w:semiHidden="1" w:uiPriority="1" w:unhideWhenUsed="1"/>
+    <w:lsdException w:name="Body Text" w:semiHidden="1" w:unhideWhenUsed="1"/>
+    <w:lsdException w:name="Body Text Indent" w:semiHidden="1" w:unhideWhenUsed="1"/>
+    <w:lsdException w:name="List Continue" w:semiHidden="1" w:unhideWhenUsed="1"/>
+    <w:lsdException w:name="List Continue 2" w:semiHidden="1" w:unhideWhenUsed="1"/>
+    <w:lsdException w:name="List Continue 3" w:semiHidden="1" w:unhideWhenUsed="1"/>
+    <w:lsdException w:name="List Continue 4" w:semiHidden="1" w:unhideWhenUsed="1"/>
+    <w:lsdException w:name="List Continue 5" w:semiHidden="1" w:unhideWhenUsed="1"/>
+    <w:lsdException w:name="Message Header" w:semiHidden="1" w:unhideWhenUsed="1"/>
+    <w:lsdException w:name="Subtitle" w:uiPriority="11" w:qFormat="1"/>
+    <w:lsdException w:name="Salutation" w:semiHidden="1" w:unhideWhenUsed="1"/>
+    <w:lsdException w:name="Date" w:semiHidden="1" w:unhideWhenUsed="1"/>
+    <w:lsdException w:name="Body Text First Indent" w:semiHidden="1" w:unhideWhenUsed="1"/>
+    <w:lsdException w:name="Body Text First Indent 2" w:semiHidden="1" w:unhideWhenUsed="1"/>
+    <w:lsdException w:name="Note Heading" w:semiHidden="1" w:unhideWhenUsed="1"/>
+    <w:lsdException w:name="Body Text 2" w:semiHidden="1" w:unhideWhenUsed="1"/>
+    <w:lsdException w:name="Body Text 3" w:semiHidden="1" w:unhideWhenUsed="1"/>
+    <w:lsdException w:name="Body Text Indent 2" w:semiHidden="1" w:unhideWhenUsed="1"/>
+    <w:lsdException w:name="Body Text Indent 3" w:semiHidden="1" w:unhideWhenUsed="1"/>
+    <w:lsdException w:name="Block Text" w:semiHidden="1" w:unhideWhenUsed="1"/>
+    <w:lsdException w:name="Hyperlink" w:semiHidden="1" w:unhideWhenUsed="1"/>
+    <w:lsdException w:name="FollowedHyperlink" w:semiHidden="1" w:unhideWhenUsed="1"/>
+    <w:lsdException w:name="Strong" w:uiPriority="22" w:qFormat="1"/>
+    <w:lsdException w:name="Emphasis" w:uiPriority="20" w:qFormat="1"/>
+    <w:lsdException w:name="Document Map" w:semiHidden="1" w:unhideWhenUsed="1"/>
+    <w:lsdException w:name="Plain Text" w:semiHidden="1" w:unhideWhenUsed="1"/>
+    <w:lsdException w:name="E-mail Signature" w:semiHidden="1" w:unhideWhenUsed="1"/>
+    <w:lsdException w:name="HTML Top of Form" w:semiHidden="1" w:unhideWhenUsed="1"/>
+    <w:lsdException w:name="HTML Bottom of Form" w:semiHidden="1" w:unhideWhenUsed="1"/>
+    <w:lsdException w:name="Normal (Web)" w:semiHidden="1" w:unhideWhenUsed="1"/>
+    <w:lsdException w:name="HTML Acronym" w:semiHidden="1" w:unhideWhenUsed="1"/>
+    <w:lsdException w:name="HTML Address" w:semiHidden="1" w:unhideWhenUsed="1"/>
+    <w:lsdException w:name="HTML Cite" w:semiHidden="1" w:unhideWhenUsed="1"/>
+    <w:lsdException w:name="HTML Code" w:semiHidden="1" w:unhideWhenUsed="1"/>
+    <w:lsdException w:name="HTML Definition" w:semiHidden="1" w:unhideWhenUsed="1"/>
+    <w:lsdException w:name="HTML Keyboard" w:semiHidden="1" w:unhideWhenUsed="1"/>
+    <w:lsdException w:name="HTML Preformatted" w:semiHidden="1" w:unhideWhenUsed="1"/>
+    <w:lsdException w:name="HTML Sample" w:semiHidden="1" w:unhideWhenUsed="1"/>
+    <w:lsdException w:name="HTML Typewriter" w:semiHidden="1" w:unhideWhenUsed="1"/>
+    <w:lsdException w:name="HTML Variable" w:semiHidden="1" w:unhideWhenUsed="1"/>
+    <w:lsdException w:name="Normal Table" w:semiHidden="1" w:unhideWhenUsed="1"/>
+    <w:lsdException w:name="annotation subject" w:semiHidden="1" w:unhideWhenUsed="1"/>
+    <w:lsdException w:name="No List" w:semiHidden="1" w:unhideWhenUsed="1"/>
+    <w:lsdException w:name="Outline List 1" w:semiHidden="1" w:unhideWhenUsed="1"/>
+    <w:lsdException w:name="Outline List 2" w:semiHidden="1" w:unhideWhenUsed="1"/>
+    <w:lsdException w:name="Outline List 3" w:semiHidden="1" w:unhideWhenUsed="1"/>
+    <w:lsdException w:name="Table Simple 1" w:semiHidden="1" w:unhideWhenUsed="1"/>
+    <w:lsdException w:name="Table Simple 2" w:semiHidden="1" w:unhideWhenUsed="1"/>
+    <w:lsdException w:name="Table Simple 3" w:semiHidden="1" w:unhideWhenUsed="1"/>
+    <w:lsdException w:name="Table Classic 1" w:semiHidden="1" w:unhideWhenUsed="1"/>
+    <w:lsdException w:name="Table Classic 2" w:semiHidden="1" w:unhideWhenUsed="1"/>
+    <w:lsdException w:name="Table Classic 3" w:semiHidden="1" w:unhideWhenUsed="1"/>
+    <w:lsdException w:name="Table Classic 4" w:semiHidden="1" w:unhideWhenUsed="1"/>
+    <w:lsdException w:name="Table Colorful 1" w:semiHidden="1" w:unhideWhenUsed="1"/>
+    <w:lsdException w:name="Table Colorful 2" w:semiHidden="1" w:unhideWhenUsed="1"/>
+    <w:lsdException w:name="Table Colorful 3" w:semiHidden="1" w:unhideWhenUsed="1"/>
+    <w:lsdException w:name="Table Columns 1" w:semiHidden="1" w:unhideWhenUsed="1"/>
+    <w:lsdException w:name="Table Columns 2" w:semiHidden="1" w:unhideWhenUsed="1"/>
+    <w:lsdException w:name="Table Columns 3" w:semiHidden="1" w:unhideWhenUsed="1"/>
+    <w:lsdException w:name="Table Columns 4" w:semiHidden="1" w:unhideWhenUsed="1"/>
+    <w:lsdException w:name="Table Columns 5" w:semiHidden="1" w:unhideWhenUsed="1"/>
+    <w:lsdException w:name="Table Grid 1" w:semiHidden="1" w:unhideWhenUsed="1"/>
+    <w:lsdException w:name="Table Grid 2" w:semiHidden="1" w:unhideWhenUsed="1"/>
+    <w:lsdException w:name="Table Grid 3" w:semiHidden="1" w:unhideWhenUsed="1"/>
+    <w:lsdException w:name="Table Grid 4" w:semiHidden="1" w:unhideWhenUsed="1"/>
+    <w:lsdException w:name="Table Grid 5" w:semiHidden="1" w:unhideWhenUsed="1"/>
+    <w:lsdException w:name="Table Grid 6" w:semiHidden="1" w:unhideWhenUsed="1"/>
+    <w:lsdException w:name="Table Grid 7" w:semiHidden="1" w:unhideWhenUsed="1"/>
+    <w:lsdException w:name="Table Grid 8" w:semiHidden="1" w:unhideWhenUsed="1"/>
+    <w:lsdException w:name="Table List 1" w:semiHidden="1" w:unhideWhenUsed="1"/>
+    <w:lsdException w:name="Table List 2" w:semiHidden="1" w:unhideWhenUsed="1"/>
+    <w:lsdException w:name="Table List 3" w:semiHidden="1" w:unhideWhenUsed="1"/>
+    <w:lsdException w:name="Table List 4" w:semiHidden="1" w:unhideWhenUsed="1"/>
+    <w:lsdException w:name="Table List 5" w:semiHidden="1" w:unhideWhenUsed="1"/>
+    <w:lsdException w:name="Table List 6" w:semiHidden="1" w:unhideWhenUsed="1"/>
+    <w:lsdException w:name="Table List 7" w:semiHidden="1" w:unhideWhenUsed="1"/>
+    <w:lsdException w:name="Table List 8" w:semiHidden="1" w:unhideWhenUsed="1"/>
+    <w:lsdException w:name="Table 3D effects 1" w:semiHidden="1" w:unhideWhenUsed="1"/>
+    <w:lsdException w:name="Table 3D effects 2" w:semiHidden="1" w:unhideWhenUsed="1"/>
+    <w:lsdException w:name="Table 3D effects 3" w:semiHidden="1" w:unhideWhenUsed="1"/>
+    <w:lsdException w:name="Table Contemporary" w:semiHidden="1" w:unhideWhenUsed="1"/>
+    <w:lsdException w:name="Table Elegant" w:semiHidden="1" w:unhideWhenUsed="1"/>
+    <w:lsdException w:name="Table Professional" w:semiHidden="1" w:unhideWhenUsed="1"/>
+    <w:lsdException w:name="Table Subtle 1" w:semiHidden="1" w:unhideWhenUsed="1"/>
+    <w:lsdException w:name="Table Subtle 2" w:semiHidden="1" w:unhideWhenUsed="1"/>
+    <w:lsdException w:name="Table Web 1" w:semiHidden="1" w:unhideWhenUsed="1"/>
+    <w:lsdException w:name="Table Web 2" w:semiHidden="1" w:unhideWhenUsed="1"/>
+    <w:lsdException w:name="Table Web 3" w:semiHidden="1" w:unhideWhenUsed="1"/>
+    <w:lsdException w:name="Balloon Text" w:semiHidden="1" w:unhideWhenUsed="1"/>
+    <w:lsdException w:name="Table Grid" w:uiPriority="59"/>
+    <w:lsdException w:name="Table Theme" w:semiHidden="1" w:unhideWhenUsed="1"/>
+    <w:lsdException w:name="Placeholder Text" w:semiHidden="1"/>
+    <w:lsdException w:name="No Spacing" w:uiPriority="1" w:qFormat="1"/>
+    <w:lsdException w:name="Light Shading" w:uiPriority="60"/>
+    <w:lsdException w:name="Light List" w:uiPriority="61"/>
+    <w:lsdException w:name="Light Grid" w:uiPriority="62"/>
+    <w:lsdException w:name="Medium Shading 1" w:uiPriority="63"/>
+    <w:lsdException w:name="Medium Shading 2" w:uiPriority="64"/>
+    <w:lsdException w:name="Medium List 1" w:uiPriority="65"/>
+    <w:lsdException w:name="Medium List 2" w:uiPriority="66"/>
+    <w:lsdException w:name="Medium Grid 1" w:uiPriority="67"/>
+    <w:lsdException w:name="Medium Grid 2" w:uiPriority="68"/>
+    <w:lsdException w:name="Medium Grid 3" w:uiPriority="69"/>
+    <w:lsdException w:name="Dark List" w:uiPriority="70"/>
+    <w:lsdException w:name="Colorful Shading" w:uiPriority="71"/>
+    <w:lsdException w:name="Colorful List" w:uiPriority="72"/>
+    <w:lsdException w:name="Colorful Grid" w:uiPriority="73"/>
+    <w:lsdException w:name="Light Shading Accent 1" w:uiPriority="60"/>
+    <w:lsdException w:name="Light List Accent 1" w:uiPriority="61"/>
+    <w:lsdException w:name="Light Grid Accent 1" w:uiPriority="62"/>
+    <w:lsdException w:name="Medium Shading 1 Accent 1" w:uiPriority="63"/>
+    <w:lsdException w:name="Medium Shading 2 Accent 1" w:uiPriority="64"/>
+    <w:lsdException w:name="Medium List 1 Accent 1" w:uiPriority="65"/>
+    <w:lsdException w:name="Revision" w:semiHidden="1"/>
+    <w:lsdException w:name="List Paragraph" w:uiPriority="34" w:qFormat="1"/>
+    <w:lsdException w:name="Quote" w:uiPriority="29" w:qFormat="1"/>
+    <w:lsdException w:name="Intense Quote" w:uiPriority="30" w:qFormat="1"/>
+    <w:lsdException w:name="Medium List 2 Accent 1" w:uiPriority="66"/>
+    <w:lsdException w:name="Medium Grid 1 Accent 1" w:uiPriority="67"/>
+    <w:lsdException w:name="Medium Grid 2 Accent 1" w:uiPriority="68"/>
+    <w:lsdException w:name="Medium Grid 3 Accent 1" w:uiPriority="69"/>
+    <w:lsdException w:name="Dark List Accent 1" w:uiPriority="70"/>
+    <w:lsdException w:name="Colorful Shading Accent 1" w:uiPriority="71"/>
+    <w:lsdException w:name="Colorful List Accent 1" w:uiPriority="72"/>
+    <w:lsdException w:name="Colorful Grid Accent 1" w:uiPriority="73"/>
+    <w:lsdException w:name="Light Shading Accent 2" w:uiPriority="60"/>
+    <w:lsdException w:name="Light List Accent 2" w:uiPriority="61"/>
+    <w:lsdException w:name="Light Grid Accent 2" w:uiPriority="62"/>
+    <w:lsdException w:name="Medium Shading 1 Accent 2" w:uiPriority="63"/>
+    <w:lsdException w:name="Medium Shading 2 Accent 2" w:uiPriority="64"/>
+    <w:lsdException w:name="Medium List 1 Accent 2" w:uiPriority="65"/>
+    <w:lsdException w:name="Medium List 2 Accent 2" w:uiPriority="66"/>
+    <w:lsdException w:name="Medium Grid 1 Accent 2" w:uiPriority="67"/>
+    <w:lsdException w:name="Medium Grid 2 Accent 2" w:uiPriority="68"/>
+    <w:lsdException w:name="Medium Grid 3 Accent 2" w:uiPriority="69"/>
+    <w:lsdException w:name="Dark List Accent 2" w:uiPriority="70"/>
+    <w:lsdException w:name="Colorful Shading Accent 2" w:uiPriority="71"/>
+    <w:lsdException w:name="Colorful List Accent 2" w:uiPriority="72"/>
+    <w:lsdException w:name="Colorful Grid Accent 2" w:uiPriority="73"/>
+    <w:lsdException w:name="Light Shading Accent 3" w:uiPriority="60"/>
+    <w:lsdException w:name="Light List Accent 3" w:uiPriority="61"/>
+    <w:lsdException w:name="Light Grid Accent 3" w:uiPriority="62"/>
+    <w:lsdException w:name="Medium Shading 1 Accent 3" w:uiPriority="63"/>
+    <w:lsdException w:name="Medium Shading 2 Accent 3" w:uiPriority="64"/>
+    <w:lsdException w:name="Medium List 1 Accent 3" w:uiPriority="65"/>
+    <w:lsdException w:name="Medium List 2 Accent 3" w:uiPriority="66"/>
+    <w:lsdException w:name="Medium Grid 1 Accent 3" w:uiPriority="67"/>
+    <w:lsdException w:name="Medium Grid 2 Accent 3" w:uiPriority="68"/>
+    <w:lsdException w:name="Medium Grid 3 Accent 3" w:uiPriority="69"/>
+    <w:lsdException w:name="Dark List Accent 3" w:uiPriority="70"/>
+    <w:lsdException w:name="Colorful Shading Accent 3" w:uiPriority="71"/>
+    <w:lsdException w:name="Colorful List Accent 3" w:uiPriority="72"/>
+    <w:lsdException w:name="Colorful Grid Accent 3" w:uiPriority="73"/>
+    <w:lsdException w:name="Light Shading Accent 4" w:uiPriority="60"/>
+    <w:lsdException w:name="Light List Accent 4" w:uiPriority="61"/>
+    <w:lsdException w:name="Light Grid Accent 4" w:uiPriority="62"/>
+    <w:lsdException w:name="Medium Shading 1 Accent 4" w:uiPriority="63"/>
+    <w:lsdException w:name="Medium Shading 2 Accent 4" w:uiPriority="64"/>
+    <w:lsdException w:name="Medium List 1 Accent 4" w:uiPriority="65"/>
+    <w:lsdException w:name="Medium List 2 Accent 4" w:uiPriority="66"/>
+    <w:lsdException w:name="Medium Grid 1 Accent 4" w:uiPriority="67"/>
+    <w:lsdException w:name="Medium Grid 2 Accent 4" w:uiPriority="68"/>
+    <w:lsdException w:name="Medium Grid 3 Accent 4" w:uiPriority="69"/>
+    <w:lsdException w:name="Dark List Accent 4" w:uiPriority="70"/>
+    <w:lsdException w:name="Colorful Shading Accent 4" w:uiPriority="71"/>
+    <w:lsdException w:name="Colorful List Accent 4" w:uiPriority="72"/>
+    <w:lsdException w:name="Colorful Grid Accent 4" w:uiPriority="73"/>
+    <w:lsdException w:name="Light Shading Accent 5" w:uiPriority="60"/>
+    <w:lsdException w:name="Light List Accent 5" w:uiPriority="61"/>
+    <w:lsdException w:name="Light Grid Accent 5" w:uiPriority="62"/>
+    <w:lsdException w:name="Medium Shading 1 Accent 5" w:uiPriority="63"/>
+    <w:lsdException w:name="Medium Shading 2 Accent 5" w:uiPriority="64"/>
+    <w:lsdException w:name="Medium List 1 Accent 5" w:uiPriority="65"/>
+    <w:lsdException w:name="Medium List 2 Accent 5" w:uiPriority="66"/>
+    <w:lsdException w:name="Medium Grid 1 Accent 5" w:uiPriority="67"/>
+    <w:lsdException w:name="Medium Grid 2 Accent 5" w:uiPriority="68"/>
+    <w:lsdException w:name="Medium Grid 3 Accent 5" w:uiPriority="69"/>
+    <w:lsdException w:name="Dark List Accent 5" w:uiPriority="70"/>
+    <w:lsdException w:name="Colorful Shading Accent 5" w:uiPriority="71"/>
+    <w:lsdException w:name="Colorful List Accent 5" w:uiPriority="72"/>
+    <w:lsdException w:name="Colorful Grid Accent 5" w:uiPriority="73"/>
+    <w:lsdException w:name="Light Shading Accent 6" w:uiPriority="60"/>
+    <w:lsdException w:name="Light List Accent 6" w:uiPriority="61"/>
+    <w:lsdException w:name="Light Grid Accent 6" w:uiPriority="62"/>
+    <w:lsdException w:name="Medium Shading 1 Accent 6" w:uiPriority="63"/>
+    <w:lsdException w:name="Medium Shading 2 Accent 6" w:uiPriority="64"/>
+    <w:lsdException w:name="Medium List 1 Accent 6" w:uiPriority="65"/>
+    <w:lsdException w:name="Medium List 2 Accent 6" w:uiPriority="66"/>
+    <w:lsdException w:name="Medium Grid 1 Accent 6" w:uiPriority="67"/>
+    <w:lsdException w:name="Medium Grid 2 Accent 6" w:uiPriority="68"/>
+    <w:lsdException w:name="Medium Grid 3 Accent 6" w:uiPriority="69"/>
+    <w:lsdException w:name="Dark List Accent 6" w:uiPriority="70"/>
+    <w:lsdException w:name="Colorful Shading Accent 6" w:uiPriority="71"/>
+    <w:lsdException w:name="Colorful List Accent 6" w:uiPriority="72"/>
+    <w:lsdException w:name="Colorful Grid Accent 6" w:uiPriority="73"/>
+    <w:lsdException w:name="Subtle Emphasis" w:uiPriority="19" w:qFormat="1"/>
+    <w:lsdException w:name="Intense Emphasis" w:uiPriority="21" w:qFormat="1"/>
+    <w:lsdException w:name="Subtle Reference" w:uiPriority="31" w:qFormat="1"/>
+    <w:lsdException w:name="Intense Reference" w:uiPriority="32" w:qFormat="1"/>
+    <w:lsdException w:name="Book Title" w:uiPriority="33" w:qFormat="1"/>
+    <w:lsdException w:name="Bibliography" w:semiHidden="1" w:uiPriority="37" w:unhideWhenUsed="1"/>
+    <w:lsdException w:name="TOC Heading" w:semiHidden="1" w:uiPriority="39" w:unhideWhenUsed="1" w:qFormat="1"/>
+    <w:lsdException w:name="Plain Table 1" w:uiPriority="41"/>
+    <w:lsdException w:name="Plain Table 2" w:uiPriority="42"/>
+    <w:lsdException w:name="Plain Table 3" w:uiPriority="43"/>
+    <w:lsdException w:name="Plain Table 4" w:uiPriority="44"/>
+    <w:lsdException w:name="Plain Table 5" w:uiPriority="45"/>
+    <w:lsdException w:name="Grid Table Light" w:uiPriority="40"/>
+    <w:lsdException w:name="Grid Table 1 Light" w:uiPriority="46"/>
+    <w:lsdException w:name="Grid Table 2" w:uiPriority="47"/>
+    <w:lsdException w:name="Grid Table 3" w:uiPriority="48"/>
+    <w:lsdException w:name="Grid Table 4" w:uiPriority="49"/>
+    <w:lsdException w:name="Grid Table 5 Dark" w:uiPriority="50"/>
+    <w:lsdException w:name="Grid Table 6 Colorful" w:uiPriority="51"/>
+    <w:lsdException w:name="Grid Table 7 Colorful" w:uiPriority="52"/>
+    <w:lsdException w:name="Grid Table 1 Light Accent 1" w:uiPriority="46"/>
+    <w:lsdException w:name="Grid Table 2 Accent 1" w:uiPriority="47"/>
+    <w:lsdException w:name="Grid Table 3 Accent 1" w:uiPriority="48"/>
+    <w:lsdException w:name="Grid Table 4 Accent 1" w:uiPriority="49"/>
+    <w:lsdException w:name="Grid Table 5 Dark Accent 1" w:uiPriority="50"/>
+    <w:lsdException w:name="Grid Table 6 Colorful Accent 1" w:uiPriority="51"/>
+    <w:lsdException w:name="Grid Table 7 Colorful Accent 1" w:uiPriority="52"/>
+    <w:lsdException w:name="Grid Table 1 Light Accent 2" w:uiPriority="46"/>
+    <w:lsdException w:name="Grid Table 2 Accent 2" w:uiPriority="47"/>
+    <w:lsdException w:name="Grid Table 3 Accent 2" w:uiPriority="48"/>
+    <w:lsdException w:name="Grid Table 4 Accent 2" w:uiPriority="49"/>
+    <w:lsdException w:name="Grid Table 5 Dark Accent 2" w:uiPriority="50"/>
+    <w:lsdException w:name="Grid Table 6 Colorful Accent 2" w:uiPriority="51"/>
+    <w:lsdException w:name="Grid Table 7 Colorful Accent 2" w:uiPriority="52"/>
+    <w:lsdException w:name="Grid Table 1 Light Accent 3" w:uiPriority="46"/>
+    <w:lsdException w:name="Grid Table 2 Accent 3" w:uiPriority="47"/>
+    <w:lsdException w:name="Grid Table 3 Accent 3" w:uiPriority="48"/>
+    <w:lsdException w:name="Grid Table 4 Accent 3" w:uiPriority="49"/>
+    <w:lsdException w:name="Grid Table 5 Dark Accent 3" w:uiPriority="50"/>
+    <w:lsdException w:name="Grid Table 6 Colorful Accent 3" w:uiPriority="51"/>
+    <w:lsdException w:name="Grid Table 7 Colorful Accent 3" w:uiPriority="52"/>
+    <w:lsdException w:name="Grid Table 1 Light Accent 4" w:uiPriority="46"/>
+    <w:lsdException w:name="Grid Table 2 Accent 4" w:uiPriority="47"/>
+    <w:lsdException w:name="Grid Table 3 Accent 4" w:uiPriority="48"/>
+    <w:lsdException w:name="Grid Table 4 Accent 4" w:uiPriority="49"/>
+    <w:lsdException w:name="Grid Table 5 Dark Accent 4" w:uiPriority="50"/>
+    <w:lsdException w:name="Grid Table 6 Colorful Accent 4" w:uiPriority="51"/>
+    <w:lsdException w:name="Grid Table 7 Colorful Accent 4" w:uiPriority="52"/>
+    <w:lsdException w:name="Grid Table 1 Light Accent 5" w:uiPriority="46"/>
+    <w:lsdException w:name="Grid Table 2 Accent 5" w:uiPriority="47"/>
+    <w:lsdException w:name="Grid Table 3 Accent 5" w:uiPriority="48"/>
+    <w:lsdException w:name="Grid Table 4 Accent 5" w:uiPriority="49"/>
+    <w:lsdException w:name="Grid Table 5 Dark Accent 5" w:uiPriority="50"/>
+    <w:lsdException w:name="Grid Table 6 Colorful Accent 5" w:uiPriority="51"/>
+    <w:lsdException w:name="Grid Table 7 Colorful Accent 5" w:uiPriority="52"/>
+    <w:lsdException w:name="Grid Table 1 Light Accent 6" w:uiPriority="46"/>
+    <w:lsdException w:name="Grid Table 2 Accent 6" w:uiPriority="47"/>
+    <w:lsdException w:name="Grid Table 3 Accent 6" w:uiPriority="48"/>
+    <w:lsdException w:name="Grid Table 4 Accent 6" w:uiPriority="49"/>
+    <w:lsdException w:name="Grid Table 5 Dark Accent 6" w:uiPriority="50"/>
+    <w:lsdException w:name="Grid Table 6 Colorful Accent 6" w:uiPriority="51"/>
+    <w:lsdException w:name="Grid Table 7 Colorful Accent 6" w:uiPriority="52"/>
+    <w:lsdException w:name="List Table 1 Light" w:uiPriority="46"/>
+    <w:lsdException w:name="List Table 2" w:uiPriority="47"/>
+    <w:lsdException w:name="List Table 3" w:uiPriority="48"/>
+    <w:lsdException w:name="List Table 4" w:uiPriority="49"/>
+    <w:lsdException w:name="List Table 5 Dark" w:uiPriority="50"/>
+    <w:lsdException w:name="List Table 6 Colorful" w:uiPriority="51"/>
+    <w:lsdException w:name="List Table 7 Colorful" w:uiPriority="52"/>
+    <w:lsdException w:name="List Table 1 Light Accent 1" w:uiPriority="46"/>
+    <w:lsdException w:name="List Table 2 Accent 1" w:uiPriority="47"/>
+    <w:lsdException w:name="List Table 3 Accent 1" w:uiPriority="48"/>
+    <w:lsdException w:name="List Table 4 Accent 1" w:uiPriority="49"/>
+    <w:lsdException w:name="List Table 5 Dark Accent 1" w:uiPriority="50"/>
+    <w:lsdException w:name="List Table 6 Colorful Accent 1" w:uiPriority="51"/>
+    <w:lsdException w:name="List Table 7 Colorful Accent 1" w:uiPriority="52"/>
+    <w:lsdException w:name="List Table 1 Light Accent 2" w:uiPriority="46"/>
+    <w:lsdException w:name="List Table 2 Accent 2" w:uiPriority="47"/>
+    <w:lsdException w:name="List Table 3 Accent 2" w:uiPriority="48"/>
+    <w:lsdException w:name="List Table 4 Accent 2" w:uiPriority="49"/>
+    <w:lsdException w:name="List Table 5 Dark Accent 2" w:uiPriority="50"/>
+    <w:lsdException w:name="List Table 6 Colorful Accent 2" w:uiPriority="51"/>
+    <w:lsdException w:name="List Table 7 Colorful Accent 2" w:uiPriority="52"/>
+    <w:lsdException w:name="List Table 1 Light Accent 3" w:uiPriority="46"/>
+    <w:lsdException w:name="List Table 2 Accent 3" w:uiPriority="47"/>
+    <w:lsdException w:name="List Table 3 Accent 3" w:uiPriority="48"/>
+    <w:lsdException w:name="List Table 4 Accent 3" w:uiPriority="49"/>
+    <w:lsdException w:name="List Table 5 Dark Accent 3" w:uiPriority="50"/>
+    <w:lsdException w:name="List Table 6 Colorful Accent 3" w:uiPriority="51"/>
+    <w:lsdException w:name="List Table 7 Colorful Accent 3" w:uiPriority="52"/>
+    <w:lsdException w:name="List Table 1 Light Accent 4" w:uiPriority="46"/>
+    <w:lsdException w:name="List Table 2 Accent 4" w:uiPriority="47"/>
+    <w:lsdException w:name="List Table 3 Accent 4" w:uiPriority="48"/>
+    <w:lsdException w:name="List Table 4 Accent 4" w:uiPriority="49"/>
+    <w:lsdException w:name="List Table 5 Dark Accent 4" w:uiPriority="50"/>
+    <w:lsdException w:name="List Table 6 Colorful Accent 4" w:uiPriority="51"/>
+    <w:lsdException w:name="List Table 7 Colorful Accent 4" w:uiPriority="52"/>
+    <w:lsdException w:name="List Table 1 Light Accent 5" w:uiPriority="46"/>
+    <w:lsdException w:name="List Table 2 Accent 5" w:uiPriority="47"/>
+    <w:lsdException w:name="List Table 3 Accent 5" w:uiPriority="48"/>
+    <w:lsdException w:name="List Table 4 Accent 5" w:uiPriority="49"/>
+    <w:lsdException w:name="List Table 5 Dark Accent 5" w:uiPriority="50"/>
+    <w:lsdException w:name="List Table 6 Colorful Accent 5" w:uiPriority="51"/>
+    <w:lsdException w:name="List Table 7 Colorful Accent 5" w:uiPriority="52"/>
+    <w:lsdException w:name="List Table 1 Light Accent 6" w:uiPriority="46"/>
+    <w:lsdException w:name="List Table 2 Accent 6" w:uiPriority="47"/>
+    <w:lsdException w:name="List Table 3 Accent 6" w:uiPriority="48"/>
+    <w:lsdException w:name="List Table 4 Accent 6" w:uiPriority="49"/>
+    <w:lsdException w:name="List Table 5 Dark Accent 6" w:uiPriority="50"/>
+    <w:lsdException w:name="List Table 6 Colorful Accent 6" w:uiPriority="51"/>
+    <w:lsdException w:name="List Table 7 Colorful Accent 6" w:uiPriority="52"/>
   </w:latentStyles>
   <w:style w:type="paragraph" w:default="1" w:styleId="Normal">
     <w:name w:val="Normal"/>

</xml_diff>